<commit_message>
"Project description merged" - figure numbering corrected
</commit_message>
<xml_diff>
--- a/Project description_merged.docx
+++ b/Project description_merged.docx
@@ -373,21 +373,14 @@
     <w:p>
       <w:r>
         <w:lastRenderedPageBreak/>
-        <w:t xml:space="preserve">Not every two level system can create a useful qubit for the realization of a scalable quantum computer. </w:t>
-      </w:r>
-      <w:ins w:id="0" w:author="Georgios KATSAROS" w:date="2016-08-30T23:26:00Z">
-        <w:r>
-          <w:t xml:space="preserve">In </w:t>
-        </w:r>
-      </w:ins>
+        <w:t xml:space="preserve">Not every two level system can create a useful qubit for the realization of a scalable quantum computer. In </w:t>
+      </w:r>
       <w:r>
         <w:t>1998</w:t>
       </w:r>
-      <w:ins w:id="1" w:author="Georgios KATSAROS" w:date="2016-08-30T23:26:00Z">
-        <w:r>
-          <w:t xml:space="preserve">.. </w:t>
-        </w:r>
-      </w:ins>
+      <w:r>
+        <w:t xml:space="preserve">. </w:t>
+      </w:r>
       <w:r>
         <w:t>DiVincenzo published a list of conditions which</w:t>
       </w:r>
@@ -444,11 +437,6 @@
       <w:r>
         <w:t>criteria are:</w:t>
       </w:r>
-      <w:ins w:id="2" w:author="Georgios KATSAROS" w:date="2016-08-27T00:23:00Z">
-        <w:r>
-          <w:t xml:space="preserve"> </w:t>
-        </w:r>
-      </w:ins>
     </w:p>
     <w:p>
       <w:pPr>
@@ -847,21 +835,7 @@
         <w:rPr>
           <w:b/>
         </w:rPr>
-        <w:t xml:space="preserve">for going from the one </w:t>
-      </w:r>
-      <w:del w:id="3" w:author="Georgios KATSAROS" w:date="2016-08-30T23:33:00Z">
-        <w:r>
-          <w:rPr>
-            <w:b/>
-          </w:rPr>
-          <w:delText xml:space="preserve">spin </w:delText>
-        </w:r>
-      </w:del>
-      <w:r>
-        <w:rPr>
-          <w:b/>
-        </w:rPr>
-        <w:t>state to the other</w:t>
+        <w:t>for going from the one state to the other</w:t>
       </w:r>
       <w:r>
         <w:rPr>
@@ -1621,13 +1595,6 @@
         <w:t xml:space="preserve"> </w:t>
       </w:r>
       <w:r>
-        <w:rPr>
-          <w:rPrChange w:id="4" w:author="Georgios KATSAROS" w:date="2016-08-30T23:51:00Z">
-            <w:rPr>
-              <w:i/>
-            </w:rPr>
-          </w:rPrChange>
-        </w:rPr>
         <w:t>section</w:t>
       </w:r>
       <w:r>
@@ -1692,11 +1659,6 @@
       </w:r>
     </w:p>
     <w:p>
-      <w:pPr>
-        <w:rPr>
-          <w:ins w:id="5" w:author="Georgios KATSAROS" w:date="2016-08-30T23:53:00Z"/>
-        </w:rPr>
-      </w:pPr>
       <w:r>
         <w:t>Holes in germanium</w:t>
       </w:r>
@@ -2092,15 +2054,6 @@
           <w:ilvl w:val="0"/>
           <w:numId w:val="22"/>
         </w:numPr>
-        <w:pPrChange w:id="6" w:author="Georgios KATSAROS" w:date="2016-08-27T01:10:00Z">
-          <w:pPr>
-            <w:pStyle w:val="ListParagraph"/>
-            <w:numPr>
-              <w:numId w:val="5"/>
-            </w:numPr>
-            <w:ind w:hanging="360"/>
-          </w:pPr>
-        </w:pPrChange>
       </w:pPr>
       <w:r>
         <w:t>D</w:t>
@@ -2117,13 +2070,8 @@
       <w:r>
         <w:t>frequency, which leads to long measurement time</w:t>
       </w:r>
-      <w:ins w:id="7" w:author="Georgios KATSAROS" w:date="2016-08-27T01:06:00Z">
-        <w:r>
-          <w:t>s (let’s discuss this)</w:t>
-        </w:r>
-      </w:ins>
-      <w:r>
-        <w:t>.</w:t>
+      <w:r>
+        <w:t>s.</w:t>
       </w:r>
     </w:p>
     <w:p>
@@ -2168,11 +2116,10 @@
         <w:t xml:space="preserve">wave </w:t>
       </w:r>
       <w:r>
-        <w:t xml:space="preserve">(see </w:t>
-      </w:r>
-      <w:r>
-        <w:lastRenderedPageBreak/>
-        <w:t xml:space="preserve">Figure 3 for a more detailed explanation). It is usually </w:t>
+        <w:t>(see Figure 2</w:t>
+      </w:r>
+      <w:r>
+        <w:t xml:space="preserve"> for a more detailed explanation). It is usually </w:t>
       </w:r>
       <w:r>
         <w:t>performed</w:t>
@@ -2384,17 +2331,15 @@
                                 <w:sz w:val="18"/>
                                 <w:szCs w:val="18"/>
                               </w:rPr>
-                              <w:t xml:space="preserve">Figure 3: Basic principle of ohmic reflectometry. </w:t>
+                              <w:t>Figure 2</w:t>
                             </w:r>
-                            <w:ins w:id="8" w:author="Georgios KATSAROS" w:date="2016-08-30T23:57:00Z">
-                              <w:r>
-                                <w:rPr>
-                                  <w:sz w:val="18"/>
-                                  <w:szCs w:val="18"/>
-                                </w:rPr>
-                                <w:t xml:space="preserve">The </w:t>
-                              </w:r>
-                            </w:ins>
+                            <w:r>
+                              <w:rPr>
+                                <w:sz w:val="18"/>
+                                <w:szCs w:val="18"/>
+                              </w:rPr>
+                              <w:t xml:space="preserve">: Basic principle of ohmic reflectometry. </w:t>
+                            </w:r>
                             <w:r>
                               <w:rPr>
                                 <w:sz w:val="18"/>
@@ -2787,7 +2732,16 @@
                                 <w:sz w:val="18"/>
                                 <w:szCs w:val="18"/>
                               </w:rPr>
-                              <w:t>amplitude of the incoming wave and Γ is the reflection coefficient</w:t>
+                              <w:t>amplitude of the incoming wave and Γ is the reflectio</w:t>
+                            </w:r>
+                            <w:bookmarkStart w:id="0" w:name="_GoBack"/>
+                            <w:bookmarkEnd w:id="0"/>
+                            <w:r>
+                              <w:rPr>
+                                <w:sz w:val="18"/>
+                                <w:szCs w:val="18"/>
+                              </w:rPr>
+                              <w:t>n coefficient</w:t>
                             </w:r>
                             <w:r>
                               <w:rPr>
@@ -2888,7 +2842,7 @@
                                 <w:sz w:val="18"/>
                                 <w:szCs w:val="18"/>
                               </w:rPr>
-                              <w:t>Figure 3</w:t>
+                              <w:t>Figure 2</w:t>
                             </w:r>
                             <w:r>
                               <w:rPr>
@@ -3301,7 +3255,6 @@
                           <w:p>
                             <w:pPr>
                               <w:rPr>
-                                <w:del w:id="9" w:author="Josip KUKUCKA" w:date="2016-08-30T15:29:00Z"/>
                                 <w:rFonts w:eastAsiaTheme="minorEastAsia"/>
                                 <w:sz w:val="18"/>
                                 <w:szCs w:val="18"/>
@@ -3330,16 +3283,6 @@
                               </w:rPr>
                               <w:t xml:space="preserve"> changes -&gt; amplitude and phase of the reflected wave changes.</w:t>
                             </w:r>
-                            <w:ins w:id="10" w:author="Georgios KATSAROS" w:date="2016-08-20T15:47:00Z">
-                              <w:r>
-                                <w:rPr>
-                                  <w:rFonts w:eastAsiaTheme="minorEastAsia"/>
-                                  <w:sz w:val="18"/>
-                                  <w:szCs w:val="18"/>
-                                </w:rPr>
-                                <w:t xml:space="preserve"> </w:t>
-                              </w:r>
-                            </w:ins>
                           </w:p>
                           <w:p/>
                         </w:txbxContent>
@@ -3456,17 +3399,15 @@
                           <w:sz w:val="18"/>
                           <w:szCs w:val="18"/>
                         </w:rPr>
-                        <w:t xml:space="preserve">Figure 3: Basic principle of ohmic reflectometry. </w:t>
+                        <w:t>Figure 2</w:t>
                       </w:r>
-                      <w:ins w:id="11" w:author="Georgios KATSAROS" w:date="2016-08-30T23:57:00Z">
-                        <w:r>
-                          <w:rPr>
-                            <w:sz w:val="18"/>
-                            <w:szCs w:val="18"/>
-                          </w:rPr>
-                          <w:t xml:space="preserve">The </w:t>
-                        </w:r>
-                      </w:ins>
+                      <w:r>
+                        <w:rPr>
+                          <w:sz w:val="18"/>
+                          <w:szCs w:val="18"/>
+                        </w:rPr>
+                        <w:t xml:space="preserve">: Basic principle of ohmic reflectometry. </w:t>
+                      </w:r>
                       <w:r>
                         <w:rPr>
                           <w:sz w:val="18"/>
@@ -3859,7 +3800,16 @@
                           <w:sz w:val="18"/>
                           <w:szCs w:val="18"/>
                         </w:rPr>
-                        <w:t>amplitude of the incoming wave and Γ is the reflection coefficient</w:t>
+                        <w:t>amplitude of the incoming wave and Γ is the reflectio</w:t>
+                      </w:r>
+                      <w:bookmarkStart w:id="1" w:name="_GoBack"/>
+                      <w:bookmarkEnd w:id="1"/>
+                      <w:r>
+                        <w:rPr>
+                          <w:sz w:val="18"/>
+                          <w:szCs w:val="18"/>
+                        </w:rPr>
+                        <w:t>n coefficient</w:t>
                       </w:r>
                       <w:r>
                         <w:rPr>
@@ -3960,7 +3910,7 @@
                           <w:sz w:val="18"/>
                           <w:szCs w:val="18"/>
                         </w:rPr>
-                        <w:t>Figure 3</w:t>
+                        <w:t>Figure 2</w:t>
                       </w:r>
                       <w:r>
                         <w:rPr>
@@ -4373,7 +4323,6 @@
                     <w:p>
                       <w:pPr>
                         <w:rPr>
-                          <w:del w:id="12" w:author="Josip KUKUCKA" w:date="2016-08-30T15:29:00Z"/>
                           <w:rFonts w:eastAsiaTheme="minorEastAsia"/>
                           <w:sz w:val="18"/>
                           <w:szCs w:val="18"/>
@@ -4402,16 +4351,6 @@
                         </w:rPr>
                         <w:t xml:space="preserve"> changes -&gt; amplitude and phase of the reflected wave changes.</w:t>
                       </w:r>
-                      <w:ins w:id="13" w:author="Georgios KATSAROS" w:date="2016-08-20T15:47:00Z">
-                        <w:r>
-                          <w:rPr>
-                            <w:rFonts w:eastAsiaTheme="minorEastAsia"/>
-                            <w:sz w:val="18"/>
-                            <w:szCs w:val="18"/>
-                          </w:rPr>
-                          <w:t xml:space="preserve"> </w:t>
-                        </w:r>
-                      </w:ins>
                     </w:p>
                     <w:p/>
                   </w:txbxContent>
@@ -4435,822 +4374,806 @@
         <w:pStyle w:val="Heading3"/>
       </w:pPr>
       <w:r>
+        <w:t>Definition of the problem:</w:t>
+      </w:r>
+    </w:p>
+    <w:p>
+      <w:r>
+        <w:rPr>
+          <w:b/>
+        </w:rPr>
+        <w:t>Since charge transport</w:t>
+      </w:r>
+      <w:r>
+        <w:rPr>
+          <w:b/>
+        </w:rPr>
+        <w:t xml:space="preserve"> through the </w:t>
+      </w:r>
+      <w:r>
+        <w:rPr>
+          <w:b/>
+        </w:rPr>
+        <w:t xml:space="preserve">QD hosting the </w:t>
+      </w:r>
+      <w:r>
+        <w:rPr>
+          <w:b/>
+        </w:rPr>
+        <w:t xml:space="preserve">qubit, </w:t>
+      </w:r>
+      <w:r>
+        <w:rPr>
+          <w:b/>
+        </w:rPr>
+        <w:t xml:space="preserve">is </w:t>
+      </w:r>
+      <w:r>
+        <w:rPr>
+          <w:b/>
+        </w:rPr>
+        <w:t xml:space="preserve">in </w:t>
+      </w:r>
+      <w:r>
+        <w:rPr>
+          <w:b/>
+        </w:rPr>
+        <w:t xml:space="preserve">many </w:t>
+      </w:r>
+      <w:r>
+        <w:rPr>
+          <w:b/>
+        </w:rPr>
+        <w:t>qubit experiments</w:t>
+      </w:r>
+      <w:r>
+        <w:rPr>
+          <w:b/>
+        </w:rPr>
+        <w:t xml:space="preserve"> </w:t>
+      </w:r>
+      <w:r>
+        <w:rPr>
+          <w:b/>
+        </w:rPr>
+        <w:t xml:space="preserve">unwanted because it is an invasive method, alternative methods have been looked for. </w:t>
+      </w:r>
+      <w:r>
+        <w:t xml:space="preserve">A usual </w:t>
+      </w:r>
+      <w:r>
+        <w:t>solution to this problem is t</w:t>
+      </w:r>
+      <w:r>
+        <w:t>o place</w:t>
+      </w:r>
+      <w:r>
+        <w:t>,</w:t>
+      </w:r>
+      <w:r>
+        <w:t xml:space="preserve"> </w:t>
+      </w:r>
+      <w:r>
+        <w:t>next to a measured qubit</w:t>
+      </w:r>
+      <w:r>
+        <w:t>,</w:t>
+      </w:r>
+      <w:r>
+        <w:t xml:space="preserve"> an </w:t>
+      </w:r>
+      <w:r>
+        <w:t xml:space="preserve">additional, separated </w:t>
+      </w:r>
+      <w:r>
+        <w:t>QD</w:t>
+      </w:r>
+      <w:r>
+        <w:t xml:space="preserve"> in </w:t>
+      </w:r>
+      <w:r>
+        <w:t xml:space="preserve">the </w:t>
+      </w:r>
+      <w:r>
+        <w:t xml:space="preserve">form of </w:t>
+      </w:r>
+      <w:r>
+        <w:t xml:space="preserve">a </w:t>
+      </w:r>
+      <w:r>
+        <w:t>single electron</w:t>
+      </w:r>
+      <w:r>
+        <w:t xml:space="preserve"> </w:t>
+      </w:r>
+      <w:r>
         <w:lastRenderedPageBreak/>
-        <w:t>Definition of the problem:</w:t>
-      </w:r>
-    </w:p>
-    <w:p>
-      <w:r>
-        <w:rPr>
-          <w:b/>
-        </w:rPr>
-        <w:t>Since charge transport</w:t>
-      </w:r>
-      <w:r>
-        <w:rPr>
-          <w:b/>
-        </w:rPr>
-        <w:t xml:space="preserve"> through the </w:t>
-      </w:r>
-      <w:r>
-        <w:rPr>
-          <w:b/>
-        </w:rPr>
-        <w:t xml:space="preserve">QD hosting the </w:t>
-      </w:r>
-      <w:r>
-        <w:rPr>
-          <w:b/>
-        </w:rPr>
-        <w:t xml:space="preserve">qubit, </w:t>
-      </w:r>
-      <w:r>
-        <w:rPr>
-          <w:b/>
-        </w:rPr>
+        <w:t>(hole)</w:t>
+      </w:r>
+      <w:r>
+        <w:t xml:space="preserve"> transistor</w:t>
+      </w:r>
+      <w:r>
+        <w:t xml:space="preserve"> or </w:t>
+      </w:r>
+      <w:r>
+        <w:t xml:space="preserve">a </w:t>
+      </w:r>
+      <w:r>
+        <w:t>quantum point contact</w:t>
+      </w:r>
+      <w:r>
+        <w:t>, called charge sensor</w:t>
+      </w:r>
+      <w:r>
+        <w:t xml:space="preserve">. The charge sensor is </w:t>
+      </w:r>
+      <w:r>
+        <w:t>electrostatically coupled and thus sensitive</w:t>
+      </w:r>
+      <w:r>
+        <w:t xml:space="preserve"> to </w:t>
+      </w:r>
+      <w:r>
+        <w:t xml:space="preserve">the </w:t>
+      </w:r>
+      <w:r>
+        <w:t xml:space="preserve">charge configuration in </w:t>
+      </w:r>
+      <w:r>
+        <w:t>the</w:t>
+      </w:r>
+      <w:r>
+        <w:t xml:space="preserve"> qubit</w:t>
+      </w:r>
+      <w:r>
+        <w:t xml:space="preserve">. </w:t>
+      </w:r>
+      <w:r>
+        <w:t>The c</w:t>
+      </w:r>
+      <w:r>
+        <w:t xml:space="preserve">harge sensor </w:t>
+      </w:r>
+      <w:r>
+        <w:t>itself is</w:t>
+      </w:r>
+      <w:r>
+        <w:t xml:space="preserve"> well coupled to ohmic contacts </w:t>
+      </w:r>
+      <w:r>
+        <w:t>thus it is</w:t>
+      </w:r>
+      <w:r>
+        <w:t xml:space="preserve"> suitable for charge transport measurements</w:t>
+      </w:r>
+      <w:r>
+        <w:t xml:space="preserve"> (DC current readout, AC current readout)</w:t>
+      </w:r>
+      <w:r>
+        <w:t xml:space="preserve"> and ohmic reflectometry.</w:t>
+      </w:r>
+      <w:r>
+        <w:t xml:space="preserve"> </w:t>
+      </w:r>
+    </w:p>
+    <w:p>
+      <w:r>
+        <w:rPr>
+          <w:b/>
+        </w:rPr>
+        <w:t>However, c</w:t>
+      </w:r>
+      <w:r>
+        <w:rPr>
+          <w:b/>
+        </w:rPr>
+        <w:t>harge</w:t>
+      </w:r>
+      <w:r>
+        <w:rPr>
+          <w:b/>
+        </w:rPr>
+        <w:t xml:space="preserve"> sensors</w:t>
+      </w:r>
+      <w:r>
+        <w:rPr>
+          <w:b/>
+        </w:rPr>
+        <w:t xml:space="preserve"> suffer from thermal broadening </w:t>
+      </w:r>
+      <w:r>
+        <w:rPr>
+          <w:b/>
+        </w:rPr>
+        <w:t xml:space="preserve">of the conductance features (coulomb peaks, conductance plateaus) </w:t>
+      </w:r>
+      <w:r>
+        <w:rPr>
+          <w:b/>
+        </w:rPr>
+        <w:t>wh</w:t>
+      </w:r>
+      <w:r>
+        <w:rPr>
+          <w:b/>
+        </w:rPr>
+        <w:t xml:space="preserve">ich </w:t>
+      </w:r>
+      <w:r>
+        <w:rPr>
+          <w:b/>
+        </w:rPr>
+        <w:t>lowers the sensitiv</w:t>
+      </w:r>
+      <w:r>
+        <w:rPr>
+          <w:b/>
+        </w:rPr>
+        <w:t xml:space="preserve">ity </w:t>
+      </w:r>
+      <w:r>
+        <w:rPr>
+          <w:b/>
+        </w:rPr>
+        <w:t xml:space="preserve">and </w:t>
+      </w:r>
+      <w:r>
+        <w:rPr>
+          <w:b/>
+        </w:rPr>
+        <w:t xml:space="preserve">thus </w:t>
+      </w:r>
+      <w:r>
+        <w:rPr>
+          <w:b/>
+        </w:rPr>
+        <w:t xml:space="preserve">the </w:t>
+      </w:r>
+      <w:r>
+        <w:rPr>
+          <w:b/>
+        </w:rPr>
+        <w:t xml:space="preserve">readout </w:t>
+      </w:r>
+      <w:r>
+        <w:rPr>
+          <w:b/>
+        </w:rPr>
+        <w:t>speed</w:t>
+      </w:r>
+      <w:r>
+        <w:rPr>
+          <w:b/>
+        </w:rPr>
+        <w:t>.</w:t>
+      </w:r>
+      <w:r>
+        <w:rPr>
+          <w:b/>
+        </w:rPr>
+        <w:t xml:space="preserve"> </w:t>
+      </w:r>
+      <w:r>
+        <w:rPr>
+          <w:b/>
+        </w:rPr>
+        <w:t>In addition, t</w:t>
+      </w:r>
+      <w:r>
+        <w:rPr>
+          <w:b/>
+        </w:rPr>
+        <w:t>he</w:t>
+      </w:r>
+      <w:r>
+        <w:rPr>
+          <w:b/>
+        </w:rPr>
+        <w:t xml:space="preserve">ir gate voltage needs also to be continuously adapted in order to compensate the influence of the </w:t>
+      </w:r>
+      <w:r>
+        <w:rPr>
+          <w:b/>
+        </w:rPr>
+        <w:t xml:space="preserve">qubit </w:t>
+      </w:r>
+      <w:r>
+        <w:rPr>
+          <w:b/>
+        </w:rPr>
+        <w:t>gates</w:t>
+      </w:r>
+      <w:r>
+        <w:rPr>
+          <w:b/>
+        </w:rPr>
+        <w:t xml:space="preserve"> on their conductance. </w:t>
+      </w:r>
+      <w:r>
+        <w:rPr>
+          <w:b/>
+        </w:rPr>
+        <w:t>Finally</w:t>
+      </w:r>
+      <w:r>
+        <w:rPr>
+          <w:b/>
+        </w:rPr>
+        <w:t>, by looking into the future,</w:t>
+      </w:r>
+      <w:r>
+        <w:rPr>
+          <w:b/>
+        </w:rPr>
+        <w:t xml:space="preserve"> </w:t>
+      </w:r>
+      <w:r>
+        <w:rPr>
+          <w:b/>
+        </w:rPr>
+        <w:t xml:space="preserve">for </w:t>
+      </w:r>
+      <w:r>
+        <w:rPr>
+          <w:b/>
+        </w:rPr>
+        <w:t xml:space="preserve">the realization of a </w:t>
+      </w:r>
+      <w:r>
+        <w:rPr>
+          <w:b/>
+        </w:rPr>
+        <w:t xml:space="preserve">usable quantum </w:t>
+      </w:r>
+      <w:r>
+        <w:rPr>
+          <w:b/>
+        </w:rPr>
+        <w:t>processor</w:t>
+      </w:r>
+      <w:r>
+        <w:rPr>
+          <w:b/>
+        </w:rPr>
+        <w:t>,</w:t>
+      </w:r>
+      <w:r>
+        <w:rPr>
+          <w:b/>
+        </w:rPr>
+        <w:t xml:space="preserve"> </w:t>
+      </w:r>
+      <w:r>
+        <w:rPr>
+          <w:b/>
+        </w:rPr>
+        <w:t xml:space="preserve">the </w:t>
+      </w:r>
+      <w:r>
+        <w:rPr>
+          <w:b/>
+        </w:rPr>
+        <w:t xml:space="preserve">qubit number needs to be </w:t>
+      </w:r>
+      <w:r>
+        <w:rPr>
+          <w:b/>
+        </w:rPr>
+        <w:t xml:space="preserve">drastically </w:t>
+      </w:r>
+      <w:r>
+        <w:rPr>
+          <w:b/>
+        </w:rPr>
+        <w:t>scaled up</w:t>
+      </w:r>
+      <w:r>
+        <w:rPr>
+          <w:b/>
+        </w:rPr>
+        <w:t xml:space="preserve">. Adding charge sensors next to each qubit </w:t>
+      </w:r>
+      <w:r>
+        <w:rPr>
+          <w:b/>
+        </w:rPr>
+        <w:t>will lead to additional complexity.</w:t>
+      </w:r>
+    </w:p>
+    <w:p>
+      <w:pPr>
+        <w:rPr>
+          <w:b/>
+        </w:rPr>
+      </w:pPr>
+      <w:r>
+        <w:rPr>
+          <w:b/>
+        </w:rPr>
+        <w:t>Gate reflectometry</w:t>
+      </w:r>
+      <w:r>
+        <w:rPr>
+          <w:b/>
+        </w:rPr>
+        <w:t xml:space="preserve"> does not suffer from </w:t>
+      </w:r>
+      <w:r>
+        <w:rPr>
+          <w:b/>
+        </w:rPr>
+        <w:t xml:space="preserve">the </w:t>
+      </w:r>
+      <w:r>
+        <w:rPr>
+          <w:b/>
+        </w:rPr>
+        <w:t>previously listed problems</w:t>
+      </w:r>
+      <w:r>
+        <w:rPr>
+          <w:b/>
+        </w:rPr>
+        <w:t>.</w:t>
+      </w:r>
+    </w:p>
+    <w:p>
+      <w:r>
+        <w:t>By connecting</w:t>
+      </w:r>
+      <w:r>
+        <w:t xml:space="preserve"> </w:t>
+      </w:r>
+      <w:r>
+        <w:t xml:space="preserve">the </w:t>
+      </w:r>
+      <w:r>
+        <w:t xml:space="preserve">gate electrodes defined for </w:t>
+      </w:r>
+      <w:r>
+        <w:t xml:space="preserve">creating and </w:t>
+      </w:r>
+      <w:r>
+        <w:t xml:space="preserve">tuning </w:t>
+      </w:r>
+      <w:r>
+        <w:t xml:space="preserve">a </w:t>
+      </w:r>
+      <w:r>
+        <w:t>double quantum dot (</w:t>
+      </w:r>
+      <w:r>
+        <w:t>DQD</w:t>
+      </w:r>
+      <w:r>
+        <w:t>)</w:t>
+      </w:r>
+      <w:r>
+        <w:t xml:space="preserve"> </w:t>
+      </w:r>
+      <w:r>
+        <w:t xml:space="preserve">in </w:t>
+      </w:r>
+      <w:r>
+        <w:t xml:space="preserve">GaAs/AlGaAs heterostrucure to </w:t>
+      </w:r>
+      <w:r>
+        <w:t>a</w:t>
+      </w:r>
+      <w:r>
+        <w:t xml:space="preserve"> lumped element resonator </w:t>
+      </w:r>
+      <w:r>
+        <w:t xml:space="preserve">acting </w:t>
+      </w:r>
+      <w:r>
+        <w:t>as a gate reflectometry circuit</w:t>
+      </w:r>
+      <w:r>
+        <w:t xml:space="preserve">, J. I. Colless et al. achieved </w:t>
+      </w:r>
+      <w:r>
+        <w:t xml:space="preserve">a </w:t>
+      </w:r>
+      <w:r>
+        <w:t>charge sensitivity of 6.3 meHz</w:t>
+      </w:r>
+      <w:r>
+        <w:rPr>
+          <w:vertAlign w:val="superscript"/>
+        </w:rPr>
+        <w:t>-1/2</w:t>
+      </w:r>
+      <w:r>
+        <w:t xml:space="preserve"> (smaller is better)</w:t>
+      </w:r>
+      <w:r>
+        <w:t xml:space="preserve"> [14]</w:t>
+      </w:r>
+      <w:r>
+        <w:t>.</w:t>
+      </w:r>
+      <w:r>
+        <w:t xml:space="preserve"> </w:t>
+      </w:r>
+      <w:r>
+        <w:t>L</w:t>
+      </w:r>
+      <w:r>
+        <w:t xml:space="preserve">ast year, </w:t>
+      </w:r>
+      <w:r>
+        <w:t xml:space="preserve">M.F. Gonzalez – Zalba et al. reported </w:t>
+      </w:r>
+      <w:r>
+        <w:t>a</w:t>
+      </w:r>
+      <w:r>
+        <w:t>n improved</w:t>
+      </w:r>
+      <w:r>
+        <w:t xml:space="preserve"> </w:t>
+      </w:r>
+      <w:r>
+        <w:t xml:space="preserve">charge </w:t>
+      </w:r>
+      <w:r>
+        <w:t xml:space="preserve">sensitivity </w:t>
+      </w:r>
+      <w:r>
+        <w:t xml:space="preserve">of </w:t>
+      </w:r>
+      <w:r>
+        <w:t xml:space="preserve">37 </w:t>
+      </w:r>
+      <w:r>
+        <w:t>μ</w:t>
+      </w:r>
+      <w:r>
+        <w:t>eHz</w:t>
+      </w:r>
+      <w:r>
+        <w:rPr>
+          <w:vertAlign w:val="superscript"/>
+        </w:rPr>
+        <w:t>-1/2</w:t>
+      </w:r>
+      <w:r>
+        <w:t xml:space="preserve"> </w:t>
+      </w:r>
+      <w:r>
+        <w:t xml:space="preserve">by </w:t>
+      </w:r>
+      <w:r>
+        <w:t>using</w:t>
+      </w:r>
+      <w:r>
+        <w:t xml:space="preserve"> the similar</w:t>
+      </w:r>
+      <w:r>
+        <w:t xml:space="preserve"> gate reflectometry</w:t>
+      </w:r>
+      <w:r>
+        <w:t xml:space="preserve"> approach</w:t>
+      </w:r>
+      <w:r>
+        <w:t xml:space="preserve"> </w:t>
+      </w:r>
+      <w:r>
+        <w:t xml:space="preserve">for </w:t>
+      </w:r>
+      <w:r>
+        <w:t xml:space="preserve">a </w:t>
+      </w:r>
+      <w:r>
+        <w:t xml:space="preserve">silicon nanowire based </w:t>
+      </w:r>
+      <w:r>
+        <w:t>DQD</w:t>
+      </w:r>
+      <w:r>
+        <w:t xml:space="preserve"> </w:t>
+      </w:r>
+      <w:r>
+        <w:t xml:space="preserve">device </w:t>
+      </w:r>
+      <w:r>
+        <w:t>[12].</w:t>
+      </w:r>
+      <w:r>
+        <w:t xml:space="preserve"> </w:t>
+      </w:r>
+      <w:r>
+        <w:t>The r</w:t>
+      </w:r>
+      <w:r>
+        <w:t xml:space="preserve">eported sensitivity </w:t>
+      </w:r>
+      <w:r>
         <w:t xml:space="preserve">is </w:t>
       </w:r>
       <w:r>
-        <w:rPr>
-          <w:b/>
-        </w:rPr>
-        <w:t xml:space="preserve">in </w:t>
-      </w:r>
-      <w:r>
-        <w:rPr>
-          <w:b/>
-        </w:rPr>
-        <w:t xml:space="preserve">many </w:t>
-      </w:r>
-      <w:r>
-        <w:rPr>
-          <w:b/>
-        </w:rPr>
-        <w:t>qubit experiments</w:t>
-      </w:r>
-      <w:r>
-        <w:rPr>
-          <w:b/>
-        </w:rPr>
+        <w:t xml:space="preserve">similar to </w:t>
+      </w:r>
+      <w:r>
+        <w:t xml:space="preserve">that </w:t>
+      </w:r>
+      <w:r>
+        <w:t>achieved with</w:t>
+      </w:r>
+      <w:r>
         <w:t xml:space="preserve"> </w:t>
       </w:r>
       <w:r>
-        <w:rPr>
-          <w:b/>
-        </w:rPr>
-        <w:t xml:space="preserve">unwanted because it is an invasive method, alternative methods have been looked for. </w:t>
-      </w:r>
-      <w:r>
-        <w:t xml:space="preserve">A usual </w:t>
-      </w:r>
-      <w:r>
-        <w:t>solution to this problem is t</w:t>
-      </w:r>
-      <w:r>
-        <w:t>o place</w:t>
-      </w:r>
-      <w:r>
-        <w:t>,</w:t>
+        <w:t xml:space="preserve">ohmic reflectometry in </w:t>
+      </w:r>
+      <w:r>
+        <w:t xml:space="preserve">charge sensors </w:t>
+      </w:r>
+      <w:r>
+        <w:t>such as 1</w:t>
       </w:r>
       <w:r>
         <w:t xml:space="preserve"> </w:t>
       </w:r>
       <w:r>
-        <w:t>next to a measured qubit</w:t>
-      </w:r>
-      <w:r>
-        <w:t>,</w:t>
-      </w:r>
-      <w:r>
-        <w:t xml:space="preserve"> an </w:t>
-      </w:r>
-      <w:r>
-        <w:t xml:space="preserve">additional, separated </w:t>
-      </w:r>
-      <w:r>
-        <w:t>QD</w:t>
-      </w:r>
-      <w:r>
-        <w:t xml:space="preserve"> in </w:t>
+        <w:t>μ</w:t>
+      </w:r>
+      <w:r>
+        <w:t>eHz</w:t>
+      </w:r>
+      <w:r>
+        <w:rPr>
+          <w:vertAlign w:val="superscript"/>
+        </w:rPr>
+        <w:t>-1/2</w:t>
+      </w:r>
+      <w:r>
+        <w:t xml:space="preserve"> for </w:t>
+      </w:r>
+      <w:r>
+        <w:t>RF quantum point</w:t>
+      </w:r>
+      <w:r>
+        <w:t xml:space="preserve"> contact and 100 </w:t>
+      </w:r>
+      <w:r>
+        <w:t>μ</w:t>
+      </w:r>
+      <w:r>
+        <w:t>eHz</w:t>
+      </w:r>
+      <w:r>
+        <w:rPr>
+          <w:vertAlign w:val="superscript"/>
+        </w:rPr>
+        <w:t>-1/2</w:t>
+      </w:r>
+      <w:r>
+        <w:t xml:space="preserve"> </w:t>
+      </w:r>
+      <w:r>
+        <w:t xml:space="preserve">for RF single electron transistor </w:t>
+      </w:r>
+      <w:r>
+        <w:t>[12]</w:t>
+      </w:r>
+      <w:r>
+        <w:t>.</w:t>
+      </w:r>
+    </w:p>
+    <w:p>
+      <w:r>
+        <w:t>High sensitivity and thus high speed of the gate reflectometry circuit is desired for performing spin state measurements in the single shot regime. Also it is desired for capturing fast stability diagrams (which usually can take up to several hours using DC or AC current readout techniques) and thus performing the measurements much faster</w:t>
+      </w:r>
+      <w:r>
+        <w:t>.</w:t>
+      </w:r>
+    </w:p>
+    <w:p>
+      <w:pPr>
+        <w:pStyle w:val="Heading3"/>
+      </w:pPr>
+    </w:p>
+    <w:p>
+      <w:pPr>
+        <w:pStyle w:val="Heading3"/>
+      </w:pPr>
+    </w:p>
+    <w:p/>
+    <w:p/>
+    <w:p>
+      <w:pPr>
+        <w:pStyle w:val="Heading3"/>
+      </w:pPr>
+      <w:r>
+        <w:t>Proposal objectives</w:t>
+      </w:r>
+      <w:r>
+        <w:t>:</w:t>
+      </w:r>
+    </w:p>
+    <w:p>
+      <w:r>
+        <w:t>The o</w:t>
+      </w:r>
+      <w:r>
+        <w:t xml:space="preserve">bjectives of this proposal are to </w:t>
+      </w:r>
+      <w:r>
+        <w:rPr>
+          <w:b/>
+        </w:rPr>
+        <w:t xml:space="preserve">design </w:t>
+      </w:r>
+      <w:r>
+        <w:rPr>
+          <w:b/>
+        </w:rPr>
+        <w:t>a</w:t>
+      </w:r>
+      <w:r>
+        <w:t xml:space="preserve"> </w:t>
+      </w:r>
+      <w:r>
+        <w:rPr>
+          <w:b/>
+        </w:rPr>
+        <w:t>fast gate reflectometry</w:t>
+      </w:r>
+      <w:r>
+        <w:t xml:space="preserve"> </w:t>
+      </w:r>
+      <w:r>
+        <w:t xml:space="preserve">system which will </w:t>
+      </w:r>
+      <w:r>
+        <w:t xml:space="preserve">be used in order to study </w:t>
+      </w:r>
+      <w:r>
+        <w:t xml:space="preserve">in second part of my PhD </w:t>
+      </w:r>
+      <w:r>
+        <w:t xml:space="preserve">thesis </w:t>
       </w:r>
       <w:r>
         <w:t xml:space="preserve">the </w:t>
       </w:r>
       <w:r>
-        <w:t xml:space="preserve">form of </w:t>
+        <w:t xml:space="preserve">spin properties of the </w:t>
+      </w:r>
+      <w:r>
+        <w:t>Loss-DiVincenzo</w:t>
+      </w:r>
+      <w:r>
+        <w:t xml:space="preserve"> qubit created in</w:t>
+      </w:r>
+      <w:r>
+        <w:t xml:space="preserve"> </w:t>
       </w:r>
       <w:r>
         <w:t xml:space="preserve">a </w:t>
       </w:r>
       <w:r>
-        <w:t>single electron</w:t>
-      </w:r>
-      <w:r>
-        <w:t xml:space="preserve"> (hole)</w:t>
-      </w:r>
-      <w:r>
-        <w:t xml:space="preserve"> transistor</w:t>
-      </w:r>
-      <w:r>
-        <w:t xml:space="preserve"> or </w:t>
-      </w:r>
-      <w:r>
-        <w:t xml:space="preserve">a </w:t>
-      </w:r>
-      <w:r>
-        <w:t>quantum point contact</w:t>
-      </w:r>
-      <w:r>
-        <w:t>, called charge sensor</w:t>
-      </w:r>
-      <w:r>
-        <w:t xml:space="preserve">. The charge sensor is </w:t>
-      </w:r>
-      <w:r>
-        <w:t>electrostatically coupled and thus sensitive</w:t>
-      </w:r>
-      <w:r>
-        <w:t xml:space="preserve"> to </w:t>
-      </w:r>
-      <w:r>
-        <w:t xml:space="preserve">the </w:t>
-      </w:r>
-      <w:r>
-        <w:t xml:space="preserve">charge configuration in </w:t>
-      </w:r>
-      <w:r>
-        <w:t>the</w:t>
-      </w:r>
-      <w:r>
-        <w:t xml:space="preserve"> qubit</w:t>
+        <w:t>Ge</w:t>
+      </w:r>
+      <w:r>
+        <w:t>-</w:t>
+      </w:r>
+      <w:r>
+        <w:t xml:space="preserve"> </w:t>
+      </w:r>
+      <w:r>
+        <w:t>based, DQD</w:t>
       </w:r>
       <w:r>
         <w:t xml:space="preserve">. </w:t>
       </w:r>
-      <w:r>
-        <w:t>The c</w:t>
-      </w:r>
-      <w:r>
-        <w:t xml:space="preserve">harge sensor </w:t>
-      </w:r>
-      <w:r>
-        <w:t>itself is</w:t>
-      </w:r>
-      <w:r>
-        <w:t xml:space="preserve"> well coupled to ohmic contacts </w:t>
-      </w:r>
-      <w:r>
-        <w:t>thus it is</w:t>
-      </w:r>
-      <w:r>
-        <w:t xml:space="preserve"> suitable for charge transport measurements</w:t>
-      </w:r>
-      <w:r>
-        <w:t xml:space="preserve"> (DC current readout, AC current readout)</w:t>
-      </w:r>
-      <w:r>
-        <w:t xml:space="preserve"> and ohmic reflectometry.</w:t>
-      </w:r>
-      <w:r>
-        <w:t xml:space="preserve"> </w:t>
-      </w:r>
-    </w:p>
-    <w:p>
-      <w:r>
-        <w:rPr>
-          <w:b/>
-        </w:rPr>
-        <w:t>However, c</w:t>
-      </w:r>
-      <w:r>
-        <w:rPr>
-          <w:b/>
-        </w:rPr>
-        <w:t>harge</w:t>
-      </w:r>
-      <w:r>
-        <w:rPr>
-          <w:b/>
-        </w:rPr>
-        <w:t xml:space="preserve"> sensors</w:t>
-      </w:r>
-      <w:r>
-        <w:rPr>
-          <w:b/>
-        </w:rPr>
-        <w:t xml:space="preserve"> suffer from thermal broadening </w:t>
-      </w:r>
-      <w:r>
-        <w:rPr>
-          <w:b/>
-        </w:rPr>
-        <w:t xml:space="preserve">of the conductance features (coulomb peaks, conductance plateaus) </w:t>
-      </w:r>
-      <w:r>
-        <w:rPr>
-          <w:b/>
-        </w:rPr>
-        <w:t>wh</w:t>
-      </w:r>
-      <w:r>
-        <w:rPr>
-          <w:b/>
-        </w:rPr>
-        <w:t xml:space="preserve">ich </w:t>
-      </w:r>
-      <w:r>
-        <w:rPr>
-          <w:b/>
-        </w:rPr>
-        <w:t>lowers the sensitiv</w:t>
-      </w:r>
-      <w:r>
-        <w:rPr>
-          <w:b/>
-        </w:rPr>
-        <w:t xml:space="preserve">ity </w:t>
-      </w:r>
-      <w:r>
-        <w:rPr>
-          <w:b/>
-        </w:rPr>
-        <w:t xml:space="preserve">and </w:t>
-      </w:r>
-      <w:r>
-        <w:rPr>
-          <w:b/>
-        </w:rPr>
-        <w:t xml:space="preserve">thus </w:t>
-      </w:r>
-      <w:r>
-        <w:rPr>
-          <w:b/>
-        </w:rPr>
-        <w:t xml:space="preserve">the </w:t>
-      </w:r>
-      <w:r>
-        <w:rPr>
-          <w:b/>
-        </w:rPr>
-        <w:t xml:space="preserve">readout </w:t>
-      </w:r>
-      <w:r>
-        <w:rPr>
-          <w:b/>
-        </w:rPr>
-        <w:t>speed</w:t>
-      </w:r>
-      <w:r>
-        <w:rPr>
-          <w:b/>
-        </w:rPr>
-        <w:t>.</w:t>
-      </w:r>
-      <w:r>
-        <w:rPr>
-          <w:b/>
-        </w:rPr>
-        <w:t xml:space="preserve"> </w:t>
-      </w:r>
-      <w:r>
-        <w:rPr>
-          <w:b/>
-        </w:rPr>
-        <w:t>In addition, t</w:t>
-      </w:r>
-      <w:r>
-        <w:rPr>
-          <w:b/>
-        </w:rPr>
-        <w:t>he</w:t>
-      </w:r>
-      <w:r>
-        <w:rPr>
-          <w:b/>
-        </w:rPr>
-        <w:t xml:space="preserve">ir gate voltage needs also to be continuously adapted in order to compensate the influence of the </w:t>
-      </w:r>
-      <w:r>
-        <w:rPr>
-          <w:b/>
-        </w:rPr>
-        <w:t xml:space="preserve">qubit </w:t>
-      </w:r>
-      <w:r>
-        <w:rPr>
-          <w:b/>
-        </w:rPr>
-        <w:t>gates</w:t>
-      </w:r>
-      <w:r>
-        <w:rPr>
-          <w:b/>
-        </w:rPr>
-        <w:t xml:space="preserve"> on their conductance. </w:t>
-      </w:r>
-      <w:r>
-        <w:rPr>
-          <w:b/>
-        </w:rPr>
-        <w:t>Finally</w:t>
-      </w:r>
-      <w:r>
-        <w:rPr>
-          <w:b/>
-        </w:rPr>
-        <w:t>, by looking into the future,</w:t>
-      </w:r>
-      <w:r>
-        <w:rPr>
-          <w:b/>
-        </w:rPr>
-        <w:t xml:space="preserve"> </w:t>
-      </w:r>
-      <w:r>
-        <w:rPr>
-          <w:b/>
-        </w:rPr>
-        <w:t xml:space="preserve">for </w:t>
-      </w:r>
-      <w:r>
-        <w:rPr>
-          <w:b/>
-        </w:rPr>
-        <w:t xml:space="preserve">the realization of a </w:t>
-      </w:r>
-      <w:r>
-        <w:rPr>
-          <w:b/>
-        </w:rPr>
-        <w:t xml:space="preserve">usable quantum </w:t>
-      </w:r>
-      <w:r>
-        <w:rPr>
-          <w:b/>
-        </w:rPr>
-        <w:t>processor</w:t>
-      </w:r>
-      <w:r>
-        <w:rPr>
-          <w:b/>
-        </w:rPr>
-        <w:t>,</w:t>
-      </w:r>
-      <w:r>
-        <w:rPr>
-          <w:b/>
-        </w:rPr>
-        <w:t xml:space="preserve"> </w:t>
-      </w:r>
-      <w:r>
-        <w:rPr>
-          <w:b/>
-        </w:rPr>
-        <w:t xml:space="preserve">the </w:t>
-      </w:r>
-      <w:r>
-        <w:rPr>
-          <w:b/>
-        </w:rPr>
-        <w:t xml:space="preserve">qubit number needs to be </w:t>
-      </w:r>
-      <w:r>
-        <w:rPr>
-          <w:b/>
-        </w:rPr>
-        <w:t xml:space="preserve">drastically </w:t>
-      </w:r>
-      <w:r>
-        <w:rPr>
-          <w:b/>
-        </w:rPr>
-        <w:t>scaled up</w:t>
-      </w:r>
-      <w:r>
-        <w:rPr>
-          <w:b/>
-        </w:rPr>
-        <w:t xml:space="preserve">. Adding charge sensors next to each qubit </w:t>
-      </w:r>
-      <w:r>
-        <w:rPr>
-          <w:b/>
-        </w:rPr>
-        <w:t>will lead to additional complexity.</w:t>
-      </w:r>
-    </w:p>
-    <w:p>
-      <w:pPr>
-        <w:rPr>
-          <w:b/>
-        </w:rPr>
-      </w:pPr>
-      <w:r>
-        <w:rPr>
-          <w:b/>
-        </w:rPr>
-        <w:t>Gate reflectometry</w:t>
-      </w:r>
-      <w:r>
-        <w:rPr>
-          <w:b/>
-        </w:rPr>
-        <w:t xml:space="preserve"> does not suffer from </w:t>
-      </w:r>
-      <w:r>
-        <w:rPr>
-          <w:b/>
-        </w:rPr>
-        <w:t xml:space="preserve">the </w:t>
-      </w:r>
-      <w:r>
-        <w:rPr>
-          <w:b/>
-        </w:rPr>
-        <w:t>previously listed problems</w:t>
-      </w:r>
-      <w:r>
-        <w:rPr>
-          <w:b/>
-        </w:rPr>
-        <w:t>.</w:t>
-      </w:r>
-    </w:p>
-    <w:p>
-      <w:r>
-        <w:t>By connecting</w:t>
-      </w:r>
-      <w:r>
-        <w:t xml:space="preserve"> </w:t>
-      </w:r>
-      <w:r>
-        <w:t xml:space="preserve">the </w:t>
-      </w:r>
-      <w:r>
-        <w:t xml:space="preserve">gate electrodes defined for </w:t>
-      </w:r>
-      <w:r>
-        <w:t xml:space="preserve">creating and </w:t>
-      </w:r>
-      <w:r>
-        <w:t xml:space="preserve">tuning </w:t>
-      </w:r>
-      <w:r>
-        <w:t xml:space="preserve">a </w:t>
-      </w:r>
-      <w:r>
-        <w:t>double quantum dot (</w:t>
-      </w:r>
-      <w:r>
-        <w:t>DQD</w:t>
-      </w:r>
-      <w:r>
-        <w:t>)</w:t>
-      </w:r>
-      <w:r>
-        <w:t xml:space="preserve"> </w:t>
-      </w:r>
-      <w:r>
-        <w:t xml:space="preserve">in </w:t>
-      </w:r>
-      <w:r>
-        <w:t xml:space="preserve">GaAs/AlGaAs heterostrucure to </w:t>
-      </w:r>
-      <w:r>
-        <w:t>a</w:t>
-      </w:r>
-      <w:r>
-        <w:t xml:space="preserve"> lumped element resonator </w:t>
-      </w:r>
-      <w:r>
-        <w:t xml:space="preserve">acting </w:t>
-      </w:r>
-      <w:r>
-        <w:t>as a gate reflectometry circuit</w:t>
-      </w:r>
-      <w:r>
-        <w:t xml:space="preserve">, J. I. Colless et al. achieved </w:t>
-      </w:r>
-      <w:r>
-        <w:t xml:space="preserve">a </w:t>
-      </w:r>
-      <w:r>
-        <w:t>charge sensitivity of 6.3 meHz</w:t>
-      </w:r>
-      <w:r>
-        <w:rPr>
-          <w:vertAlign w:val="superscript"/>
-        </w:rPr>
-        <w:t>-1/2</w:t>
-      </w:r>
-      <w:r>
-        <w:t xml:space="preserve"> (smaller is better)</w:t>
-      </w:r>
-      <w:r>
-        <w:t xml:space="preserve"> [14]</w:t>
-      </w:r>
-      <w:r>
-        <w:t>.</w:t>
-      </w:r>
-      <w:r>
-        <w:t xml:space="preserve"> </w:t>
-      </w:r>
-      <w:r>
-        <w:t>L</w:t>
-      </w:r>
-      <w:r>
-        <w:t xml:space="preserve">ast year, </w:t>
-      </w:r>
-      <w:r>
-        <w:t xml:space="preserve">M.F. Gonzalez – Zalba et al. reported </w:t>
-      </w:r>
-      <w:r>
-        <w:t>a</w:t>
-      </w:r>
-      <w:r>
-        <w:t>n improved</w:t>
-      </w:r>
-      <w:r>
-        <w:t xml:space="preserve"> </w:t>
-      </w:r>
-      <w:r>
-        <w:t xml:space="preserve">charge </w:t>
-      </w:r>
-      <w:r>
-        <w:t xml:space="preserve">sensitivity </w:t>
-      </w:r>
-      <w:r>
-        <w:t xml:space="preserve">of </w:t>
-      </w:r>
-      <w:r>
-        <w:t xml:space="preserve">37 </w:t>
-      </w:r>
-      <w:r>
-        <w:t>μ</w:t>
-      </w:r>
-      <w:r>
-        <w:t>eHz</w:t>
-      </w:r>
-      <w:r>
-        <w:rPr>
-          <w:vertAlign w:val="superscript"/>
-        </w:rPr>
-        <w:t>-1/2</w:t>
-      </w:r>
-      <w:r>
-        <w:t xml:space="preserve"> </w:t>
-      </w:r>
-      <w:r>
-        <w:t xml:space="preserve">by </w:t>
-      </w:r>
-      <w:r>
-        <w:t>using</w:t>
-      </w:r>
-      <w:r>
-        <w:t xml:space="preserve"> the similar</w:t>
-      </w:r>
-      <w:r>
-        <w:t xml:space="preserve"> gate reflectometry</w:t>
-      </w:r>
-      <w:r>
-        <w:t xml:space="preserve"> approach</w:t>
-      </w:r>
-      <w:r>
-        <w:t xml:space="preserve"> </w:t>
-      </w:r>
-      <w:r>
-        <w:t xml:space="preserve">for </w:t>
-      </w:r>
-      <w:r>
-        <w:t xml:space="preserve">a </w:t>
-      </w:r>
-      <w:r>
-        <w:t xml:space="preserve">silicon nanowire based </w:t>
-      </w:r>
-      <w:r>
-        <w:t>DQD</w:t>
-      </w:r>
-      <w:r>
-        <w:t xml:space="preserve"> </w:t>
-      </w:r>
-      <w:r>
-        <w:t xml:space="preserve">device </w:t>
-      </w:r>
-      <w:r>
-        <w:t>[12].</w:t>
-      </w:r>
-      <w:r>
-        <w:t xml:space="preserve"> </w:t>
-      </w:r>
-      <w:r>
-        <w:t>The r</w:t>
-      </w:r>
-      <w:r>
-        <w:t xml:space="preserve">eported sensitivity </w:t>
-      </w:r>
-      <w:r>
-        <w:t xml:space="preserve">is </w:t>
-      </w:r>
-      <w:r>
-        <w:t xml:space="preserve">similar to </w:t>
-      </w:r>
-      <w:r>
-        <w:t xml:space="preserve">that </w:t>
-      </w:r>
-      <w:r>
-        <w:t>achieved with</w:t>
-      </w:r>
-      <w:r>
-        <w:t xml:space="preserve"> </w:t>
-      </w:r>
-      <w:r>
-        <w:t xml:space="preserve">ohmic reflectometry in </w:t>
-      </w:r>
-      <w:r>
-        <w:t xml:space="preserve">charge sensors </w:t>
-      </w:r>
-      <w:r>
-        <w:t>such as 1</w:t>
-      </w:r>
-      <w:r>
-        <w:t xml:space="preserve"> </w:t>
-      </w:r>
-      <w:r>
-        <w:t>μ</w:t>
-      </w:r>
-      <w:r>
-        <w:t>eHz</w:t>
-      </w:r>
-      <w:r>
-        <w:rPr>
-          <w:vertAlign w:val="superscript"/>
-        </w:rPr>
-        <w:t>-1/2</w:t>
-      </w:r>
-      <w:r>
-        <w:t xml:space="preserve"> for </w:t>
-      </w:r>
-      <w:r>
-        <w:t>RF quantum point</w:t>
-      </w:r>
-      <w:r>
-        <w:t xml:space="preserve"> contact and 100 </w:t>
-      </w:r>
-      <w:r>
-        <w:t>μ</w:t>
-      </w:r>
-      <w:r>
-        <w:t>eHz</w:t>
-      </w:r>
-      <w:r>
-        <w:rPr>
-          <w:vertAlign w:val="superscript"/>
-        </w:rPr>
-        <w:t>-1/2</w:t>
-      </w:r>
-      <w:r>
-        <w:t xml:space="preserve"> </w:t>
-      </w:r>
-      <w:r>
-        <w:t xml:space="preserve">for RF single electron transistor </w:t>
-      </w:r>
-      <w:r>
-        <w:t>[12]</w:t>
-      </w:r>
-      <w:r>
-        <w:t>.</w:t>
-      </w:r>
-      <w:ins w:id="14" w:author="Georgios KATSAROS" w:date="2016-08-31T00:09:00Z">
-        <w:r>
-          <w:t xml:space="preserve"> </w:t>
-        </w:r>
-      </w:ins>
-    </w:p>
-    <w:p>
-      <w:pPr>
-        <w:rPr>
-          <w:del w:id="15" w:author="Georgios KATSAROS" w:date="2016-08-20T15:59:00Z"/>
-        </w:rPr>
-      </w:pPr>
-      <w:r>
-        <w:t>High sensitivity and thus high speed of the gate reflectometry circuit is desired for performing spin state measurements in the single shot regime. Also it is desired for capturing fast stability diagrams (which usually can take up to several hours using DC or AC current readout techniques) and thus performing the measurements much faster</w:t>
-      </w:r>
-    </w:p>
-    <w:p>
-      <w:pPr>
-        <w:pStyle w:val="Heading3"/>
-        <w:rPr>
-          <w:del w:id="16" w:author="Josip KUKUCKA" w:date="2016-08-31T10:44:00Z"/>
-        </w:rPr>
-      </w:pPr>
-    </w:p>
-    <w:p>
-      <w:pPr>
-        <w:pStyle w:val="Heading3"/>
-        <w:rPr>
-          <w:del w:id="17" w:author="Josip KUKUCKA" w:date="2016-08-31T10:44:00Z"/>
-        </w:rPr>
-      </w:pPr>
-    </w:p>
-    <w:p>
-      <w:pPr>
-        <w:rPr>
-          <w:del w:id="18" w:author="Josip KUKUCKA" w:date="2016-08-31T10:44:00Z"/>
-        </w:rPr>
-      </w:pPr>
-    </w:p>
-    <w:p/>
-    <w:p>
-      <w:pPr>
-        <w:pStyle w:val="Heading3"/>
-      </w:pPr>
+    </w:p>
+    <w:p>
       <w:r>
         <w:lastRenderedPageBreak/>
-        <w:t>Proposal objectives</w:t>
-      </w:r>
-      <w:r>
-        <w:t>:</w:t>
-      </w:r>
-    </w:p>
-    <w:p>
-      <w:r>
-        <w:t>The o</w:t>
-      </w:r>
-      <w:r>
-        <w:t xml:space="preserve">bjectives of this proposal are to </w:t>
-      </w:r>
-      <w:r>
-        <w:rPr>
-          <w:b/>
-        </w:rPr>
-        <w:t xml:space="preserve">design </w:t>
-      </w:r>
-      <w:r>
-        <w:rPr>
-          <w:b/>
-        </w:rPr>
-        <w:t>a</w:t>
-      </w:r>
-      <w:r>
-        <w:t xml:space="preserve"> </w:t>
-      </w:r>
-      <w:r>
-        <w:rPr>
-          <w:b/>
-        </w:rPr>
-        <w:t>fast gate reflectometry</w:t>
-      </w:r>
-      <w:r>
-        <w:t xml:space="preserve"> </w:t>
-      </w:r>
-      <w:r>
-        <w:t xml:space="preserve">system which will </w:t>
-      </w:r>
-      <w:r>
-        <w:t xml:space="preserve">be used in order to study </w:t>
-      </w:r>
-      <w:r>
-        <w:t xml:space="preserve">in second part of my PhD </w:t>
-      </w:r>
-      <w:r>
-        <w:t xml:space="preserve">thesis </w:t>
-      </w:r>
-      <w:r>
-        <w:t xml:space="preserve">the </w:t>
-      </w:r>
-      <w:r>
-        <w:t xml:space="preserve">spin properties of the </w:t>
-      </w:r>
-      <w:r>
-        <w:t>Loss-DiVincenzo</w:t>
-      </w:r>
-      <w:r>
-        <w:t xml:space="preserve"> qubit created in</w:t>
-      </w:r>
-      <w:r>
-        <w:t xml:space="preserve"> </w:t>
-      </w:r>
-      <w:r>
-        <w:t xml:space="preserve">a </w:t>
-      </w:r>
-      <w:r>
-        <w:t>Ge</w:t>
-      </w:r>
-      <w:r>
-        <w:t>-</w:t>
-      </w:r>
-      <w:r>
-        <w:t xml:space="preserve"> </w:t>
-      </w:r>
-      <w:r>
-        <w:t>based, DQD</w:t>
-      </w:r>
-      <w:r>
-        <w:t xml:space="preserve">. </w:t>
-      </w:r>
-    </w:p>
-    <w:p>
-      <w:r>
         <w:t xml:space="preserve">For </w:t>
       </w:r>
       <w:r>
@@ -5517,7 +5440,7 @@
         <w:t xml:space="preserve">During the first year of my PhD I have already prepared a 4K dip stick </w:t>
       </w:r>
       <w:r>
-        <w:t>(Figure 4</w:t>
+        <w:t>(Figure 3</w:t>
       </w:r>
       <w:r>
         <w:t xml:space="preserve">) </w:t>
@@ -5595,7 +5518,7 @@
         <w:t xml:space="preserve"> RC filters</w:t>
       </w:r>
       <w:r>
-        <w:t xml:space="preserve"> (Figure 5</w:t>
+        <w:t xml:space="preserve"> (Figure 4</w:t>
       </w:r>
       <w:r>
         <w:t>) to reduce thermal noise from</w:t>
@@ -5609,11 +5532,9 @@
       <w:r>
         <w:t xml:space="preserve"> </w:t>
       </w:r>
-      <w:ins w:id="19" w:author="Georgios KATSAROS" w:date="2016-08-31T00:12:00Z">
-        <w:r>
-          <w:t xml:space="preserve">the </w:t>
-        </w:r>
-      </w:ins>
+      <w:r>
+        <w:t xml:space="preserve">the </w:t>
+      </w:r>
       <w:r>
         <w:t xml:space="preserve">DC signals are routed to the gold plated bonding pads around </w:t>
       </w:r>
@@ -5632,19 +5553,11 @@
       <w:r>
         <w:t xml:space="preserve"> </w:t>
       </w:r>
-      <w:del w:id="20" w:author="Georgios KATSAROS" w:date="2016-08-31T00:13:00Z">
-        <w:r>
-          <w:delText>a</w:delText>
-        </w:r>
-        <w:r>
-          <w:delText xml:space="preserve"> </w:delText>
-        </w:r>
-      </w:del>
       <w:r>
         <w:t>silver paste</w:t>
       </w:r>
       <w:r>
-        <w:t xml:space="preserve"> (Figure 5</w:t>
+        <w:t xml:space="preserve"> (Figure 4</w:t>
       </w:r>
       <w:r>
         <w:t>)</w:t>
@@ -5667,11 +5580,9 @@
       <w:r>
         <w:t xml:space="preserve">.  From there </w:t>
       </w:r>
-      <w:ins w:id="21" w:author="Georgios KATSAROS" w:date="2016-08-31T00:14:00Z">
-        <w:r>
-          <w:t xml:space="preserve">the </w:t>
-        </w:r>
-      </w:ins>
+      <w:r>
+        <w:t xml:space="preserve">the </w:t>
+      </w:r>
       <w:r>
         <w:t xml:space="preserve">signal is routed to the PCB bonding pads. </w:t>
       </w:r>
@@ -5708,6 +5619,7 @@
         <w:rPr>
           <w:noProof/>
         </w:rPr>
+        <w:lastRenderedPageBreak/>
         <w:drawing>
           <wp:anchor distT="0" distB="0" distL="114300" distR="114300" simplePos="0" relativeHeight="251681792" behindDoc="0" locked="0" layoutInCell="1" allowOverlap="1" wp14:anchorId="0E599FA4" wp14:editId="1F4E11B3">
             <wp:simplePos x="0" y="0"/>
@@ -5924,7 +5836,10 @@
         <w:pStyle w:val="Subtitle"/>
       </w:pPr>
       <w:r>
-        <w:t xml:space="preserve">Figure 4: Plexiglas 4K dip-stick used for cooling down samples to 4K and performing reflectometry measurements. The left picture shows the whole stick, while the right is a zoom-in, highlighting the directional coupler and the low noise Minicircuits </w:t>
+        <w:t>Figure 3</w:t>
+      </w:r>
+      <w:r>
+        <w:t xml:space="preserve">: Plexiglas 4K dip-stick used for cooling down samples to 4K and performing reflectometry measurements. The left picture shows the whole stick, while the right is a zoom-in, highlighting the directional coupler and the low noise Minicircuits </w:t>
       </w:r>
       <w:r>
         <w:t>ZX60-33LN-S+</w:t>
@@ -6118,7 +6033,10 @@
         <w:pStyle w:val="Subtitle"/>
       </w:pPr>
       <w:r>
-        <w:t xml:space="preserve">Figure 5: Initial version of the PCB sample holder. The left figure show the upper view of the PCB board while the right figure focuses on the back side. </w:t>
+        <w:t>Figure 4</w:t>
+      </w:r>
+      <w:r>
+        <w:t xml:space="preserve">: Initial version of the PCB sample holder. The left figure show the upper view of the PCB board while the right figure focuses on the back side. </w:t>
       </w:r>
     </w:p>
     <w:p/>
@@ -6143,7 +6061,10 @@
         <w:t>ed</w:t>
       </w:r>
       <w:r>
-        <w:t xml:space="preserve"> of a matching circuit (Figure 5</w:t>
+        <w:t xml:space="preserve"> of </w:t>
+      </w:r>
+      <w:r>
+        <w:t>a matching circuit (Figure 4</w:t>
       </w:r>
       <w:r>
         <w:t>) and the SHT</w:t>
@@ -6170,7 +6091,13 @@
         <w:t>S</w:t>
       </w:r>
       <w:r>
-        <w:t xml:space="preserve">, as can be seen in a simple circuit model in Figure 3. </w:t>
+        <w:t xml:space="preserve">, as can be seen in a </w:t>
+      </w:r>
+      <w:r>
+        <w:t>simple circuit model in Figure 2</w:t>
+      </w:r>
+      <w:r>
+        <w:t xml:space="preserve">. </w:t>
       </w:r>
       <w:r>
         <w:t xml:space="preserve"> </w:t>
@@ -6227,7 +6154,7 @@
         <w:t xml:space="preserve"> sent down the coax line (Figure</w:t>
       </w:r>
       <w:r>
-        <w:t xml:space="preserve"> 4</w:t>
+        <w:t xml:space="preserve"> 3</w:t>
       </w:r>
       <w:r>
         <w:t>, right</w:t>
@@ -6287,7 +6214,7 @@
         <w:t>mplifier configuration</w:t>
       </w:r>
       <w:r>
-        <w:t>, shown in Figure 4</w:t>
+        <w:t>, shown in Figure 3</w:t>
       </w:r>
       <w:r>
         <w:t xml:space="preserve"> (right),</w:t>
@@ -6398,26 +6325,10 @@
         <w:t xml:space="preserve">the </w:t>
       </w:r>
       <w:r>
-        <w:t>higher noise room temperature electronics</w:t>
-      </w:r>
-      <w:ins w:id="22" w:author="Georgios KATSAROS" w:date="2016-08-31T00:20:00Z">
-        <w:r>
-          <w:t xml:space="preserve"> [is the critical characteristic the input noise or the output noise of the amplifier? Question not necessary important for the proposal </w:t>
-        </w:r>
-        <w:r>
-          <w:sym w:font="Wingdings" w:char="F04A"/>
-        </w:r>
-        <w:r>
-          <w:t xml:space="preserve">] </w:t>
-        </w:r>
-      </w:ins>
-      <w:r>
-        <w:t>.</w:t>
-      </w:r>
-      <w:r>
-        <w:t xml:space="preserve"> </w:t>
-      </w:r>
-    </w:p>
+        <w:t>higher noise room temperature.</w:t>
+      </w:r>
+    </w:p>
+    <w:p/>
     <w:p/>
     <w:p/>
     <w:p>
@@ -6577,33 +6488,22 @@
         <w:pStyle w:val="Subtitle"/>
       </w:pPr>
       <w:r>
-        <w:t>Figure 6: Simplified schematic of the overall measurement circuit</w:t>
-      </w:r>
-      <w:ins w:id="23" w:author="Georgios KATSAROS" w:date="2016-08-24T22:16:00Z">
-        <w:r>
-          <w:t xml:space="preserve"> </w:t>
-        </w:r>
-      </w:ins>
+        <w:t>Figure 5</w:t>
+      </w:r>
+      <w:r>
+        <w:t xml:space="preserve">: Simplified schematic of the overall measurement circuit </w:t>
+      </w:r>
     </w:p>
     <w:p/>
     <w:p>
       <w:pPr>
         <w:pStyle w:val="ListParagraph"/>
-        <w:rPr>
-          <w:ins w:id="24" w:author="Georgios KATSAROS" w:date="2016-08-25T09:31:00Z"/>
-        </w:rPr>
       </w:pPr>
       <w:r>
         <w:t xml:space="preserve">For conducting the measurements several instruments have been used. </w:t>
       </w:r>
     </w:p>
-    <w:p>
-      <w:pPr>
-        <w:rPr>
-          <w:ins w:id="25" w:author="Georgios KATSAROS" w:date="2016-08-25T09:31:00Z"/>
-        </w:rPr>
-      </w:pPr>
-    </w:p>
+    <w:p/>
     <w:p>
       <w:pPr>
         <w:pStyle w:val="ListParagraph"/>
@@ -6682,13 +6582,7 @@
         <w:pStyle w:val="Heading4"/>
       </w:pPr>
       <w:r>
-        <w:t xml:space="preserve">Germanium nanowire based, hole spin single </w:t>
-      </w:r>
-      <w:r>
-        <w:t>QD</w:t>
-      </w:r>
-      <w:r>
-        <w:t xml:space="preserve"> tuning and characterization with the initial version reflectometry setup </w:t>
+        <w:t xml:space="preserve">Germanium nanowire based, hole spin single QD tuning and characterization with the initial version reflectometry setup </w:t>
       </w:r>
     </w:p>
     <w:p/>
@@ -6799,19 +6693,10 @@
         <w:pStyle w:val="Subtitle"/>
       </w:pPr>
       <w:r>
-        <w:t xml:space="preserve">Figure 7: 3D model of a silicon germanium nanowire-based </w:t>
-      </w:r>
-      <w:r>
-        <w:t>single QD</w:t>
-      </w:r>
-      <w:r>
-        <w:t xml:space="preserve"> sample SHT, designed by H. Watzinger. A single </w:t>
-      </w:r>
-      <w:r>
-        <w:t xml:space="preserve">QD </w:t>
-      </w:r>
-      <w:r>
-        <w:t xml:space="preserve">which confines holes is formed in the nanowire beneath the gate (green). </w:t>
+        <w:t>Figure 6</w:t>
+      </w:r>
+      <w:r>
+        <w:t xml:space="preserve">: 3D model of a silicon germanium nanowire-based single QD sample SHT, designed by H. Watzinger. A single QD which confines holes is formed in the nanowire beneath the gate (green). </w:t>
       </w:r>
     </w:p>
     <w:p>
@@ -6821,7 +6706,31 @@
     </w:p>
     <w:p>
       <w:r>
-        <w:t>Using the setup described in the previous chapter, the SHT (single QD) formed in the germanium hut-wire (Figure 7) was tuned in the Coulomb blockade regime applying DC voltages on source, drain and gate electrodes (Figure 6). Charge stability measurements were conducted in the Coulomb blockade regime showing a Coulomb diamond pattern. A Comparison of the DC current and ohmic reflectometry measurements has been done. The DC current was measured by applying a bias on source and reading the current from drain contact (Figure 6), while for the reflectometry measurement the LC matching circuit was connected to the SHT source contact (Figure 6).</w:t>
+        <w:t xml:space="preserve">Using the setup described in the previous chapter, the SHT (single QD) formed in </w:t>
+      </w:r>
+      <w:r>
+        <w:t>the germanium hut-wire (Figure 6</w:t>
+      </w:r>
+      <w:r>
+        <w:t>) was tuned in the Coulomb blockade regime applying DC voltages on source, dra</w:t>
+      </w:r>
+      <w:r>
+        <w:t>in and gate electrodes (Figure 5</w:t>
+      </w:r>
+      <w:r>
+        <w:t>). Charge stability measurements were conducted in the Coulomb blockade regime showing a Coulomb diamond pattern. A Comparison of the DC current and ohmic reflectometry measurements has been done. The DC current was measured by applying a bias on source and reading the curr</w:t>
+      </w:r>
+      <w:r>
+        <w:t>ent from drain contact (Figure 5</w:t>
+      </w:r>
+      <w:r>
+        <w:t xml:space="preserve">), while for the reflectometry measurement the LC matching circuit was connected to </w:t>
+      </w:r>
+      <w:r>
+        <w:t>the SHT source contact (Figure 5</w:t>
+      </w:r>
+      <w:r>
+        <w:t>).</w:t>
       </w:r>
     </w:p>
     <w:p>
@@ -6983,12 +6892,21 @@
       </w:pPr>
       <w:r>
         <w:lastRenderedPageBreak/>
-        <w:t xml:space="preserve">Figure 8: Comparison of the DC current transport (left) and the ohmic reflectometry (right) measurements for the SHT in a Ge hut-wire. </w:t>
-      </w:r>
-    </w:p>
-    <w:p>
-      <w:r>
-        <w:t xml:space="preserve">By adjusting the integration time to be similar for both measurements, it can be seen that the reflectometry technique enables us to see more features like the excited orbital energy states of the SHT (Figure 8). </w:t>
+        <w:t>Figure 7</w:t>
+      </w:r>
+      <w:r>
+        <w:t xml:space="preserve">: Comparison of the DC current transport (left) and the ohmic reflectometry (right) measurements for the SHT in a Ge hut-wire. </w:t>
+      </w:r>
+    </w:p>
+    <w:p>
+      <w:r>
+        <w:t>By adjusting the integration time to be similar for both measurements, it can be seen that the reflectometry technique enables us to see more features like the excited orbital energy states of the SHT (Figure</w:t>
+      </w:r>
+      <w:r>
+        <w:t xml:space="preserve"> 7</w:t>
+      </w:r>
+      <w:r>
+        <w:t xml:space="preserve">). </w:t>
       </w:r>
     </w:p>
     <w:p>
@@ -7178,7 +7096,10 @@
         <w:pStyle w:val="Subtitle"/>
       </w:pPr>
       <w:r>
-        <w:t xml:space="preserve">Figure 2. Gate reflectometry schematic on the Ge nanowire DQD sample, nanofabricated in our group. LC resonators are connected to the three gates. Because of different inductor values, resonance frequencies of three matching circuits above are different enabling so called frequency multiplexing technique. </w:t>
+        <w:t>Figure 8</w:t>
+      </w:r>
+      <w:r>
+        <w:t xml:space="preserve">. Gate reflectometry schematic on the Ge nanowire DQD sample, nanofabricated in our group. LC resonators are connected to the three gates. Because of different inductor values, resonance frequencies of three matching circuits above are different enabling so called frequency multiplexing technique. </w:t>
       </w:r>
     </w:p>
     <w:p/>
@@ -7193,19 +7114,7 @@
         <w:t>φ</w:t>
       </w:r>
       <w:r>
-        <w:t xml:space="preserve"> and the amplitude change ∆γ of the reflected signal due to the charge configuration change in the </w:t>
-      </w:r>
-      <w:r>
-        <w:t>QD</w:t>
-      </w:r>
-      <w:r>
-        <w:t xml:space="preserve"> or </w:t>
-      </w:r>
-      <w:r>
-        <w:t>DQD</w:t>
-      </w:r>
-      <w:r>
-        <w:t xml:space="preserve"> system. </w:t>
+        <w:t xml:space="preserve"> and the amplitude change ∆γ of the reflected signal due to the charge configuration change in the QD or DQD system. </w:t>
       </w:r>
       <m:oMath>
         <m:r>
@@ -7773,11 +7682,6 @@
       </w:r>
     </w:p>
     <w:p>
-      <w:pPr>
-        <w:rPr>
-          <w:del w:id="26" w:author="Georgios KATSAROS" w:date="2016-08-25T10:29:00Z"/>
-        </w:rPr>
-      </w:pPr>
       <w:r>
         <w:lastRenderedPageBreak/>
         <w:t>Using gate reflectometry in a gate defined GaAs DQD J.I. Colless et al., achieved charge sensitivity of 6.3 meHz</w:t>
@@ -7900,30 +7804,15 @@
       </w:r>
     </w:p>
     <w:p>
-      <w:pPr>
-        <w:pStyle w:val="Heading4"/>
-        <w:rPr>
-          <w:ins w:id="27" w:author="Josip KUKUCKA" w:date="2016-09-02T16:38:00Z"/>
-        </w:rPr>
-      </w:pPr>
-      <w:r>
-        <w:rPr>
-          <w:i w:val="0"/>
-          <w:iCs w:val="0"/>
+      <w:r>
+        <w:rPr>
+          <w:rFonts w:asciiTheme="majorHAnsi" w:eastAsiaTheme="majorEastAsia" w:hAnsiTheme="majorHAnsi" w:cstheme="majorBidi"/>
+          <w:i/>
+          <w:iCs/>
+          <w:color w:val="2E74B5" w:themeColor="accent1" w:themeShade="BF"/>
         </w:rPr>
         <w:t>Optimizing the gate reflectometry</w:t>
       </w:r>
-      <w:ins w:id="28" w:author="Georgios KATSAROS" w:date="2016-08-31T11:52:00Z">
-        <w:r>
-          <w:rPr>
-            <w:i w:val="0"/>
-            <w:iCs w:val="0"/>
-          </w:rPr>
-          <w:t xml:space="preserve"> </w:t>
-        </w:r>
-      </w:ins>
-    </w:p>
-    <w:p>
       <w:r>
         <w:t>From the equation for ∆</w:t>
       </w:r>
@@ -8056,7 +7945,6 @@
     <w:p>
       <w:pPr>
         <w:rPr>
-          <w:del w:id="29" w:author="Georgios KATSAROS" w:date="2016-08-31T12:40:00Z"/>
           <w:b/>
         </w:rPr>
       </w:pPr>
@@ -8071,21 +7959,7 @@
           <w:iCs/>
         </w:rPr>
         <w:lastRenderedPageBreak/>
-        <w:t xml:space="preserve">For achieving good state preparation, fast manipulation and fast measurement, additional mechanisms are required beyond ones offered by single QDs. One of the most promising building block for the realization of the spin qubit quantum computer based on QDs is a serial </w:t>
-      </w:r>
-      <w:r>
-        <w:rPr>
-          <w:i/>
-          <w:iCs/>
-        </w:rPr>
-        <w:t>DQD</w:t>
-      </w:r>
-      <w:r>
-        <w:rPr>
-          <w:i/>
-          <w:iCs/>
-        </w:rPr>
-        <w:t xml:space="preserve"> system.  A DQD system consists of two neighboring QDs tunnel coupled to each other, which simply means that they can exchange charge particles by tunneling. The </w:t>
+        <w:t xml:space="preserve">For achieving good state preparation, fast manipulation and fast measurement, additional mechanisms are required beyond ones offered by single QDs. One of the most promising building block for the realization of the spin qubit quantum computer based on QDs is a serial DQD system.  A DQD system consists of two neighboring QDs tunnel coupled to each other, which simply means that they can exchange charge particles by tunneling. The </w:t>
       </w:r>
     </w:p>
     <w:p>
@@ -8167,19 +8041,10 @@
         <w:pStyle w:val="Subtitle"/>
       </w:pPr>
       <w:r>
-        <w:t xml:space="preserve">Figure 1: Spin state readout based on spin blockade shown for gate defined </w:t>
-      </w:r>
-      <w:r>
-        <w:t>DQD</w:t>
-      </w:r>
-      <w:r>
-        <w:t xml:space="preserve">. The blue circles represents the individual </w:t>
-      </w:r>
-      <w:r>
-        <w:t>QD</w:t>
-      </w:r>
-      <w:r>
-        <w:t xml:space="preserve">s, the grey lines the gates and the black arrows in the QDs the electron spin direction in the left and the right dot. </w:t>
+        <w:t>Figure 9</w:t>
+      </w:r>
+      <w:r>
+        <w:t xml:space="preserve">: Spin state readout based on spin blockade shown for gate defined DQD. The blue circles represents the individual QDs, the grey lines the gates and the black arrows in the QDs the electron spin direction in the left and the right dot. </w:t>
       </w:r>
     </w:p>
     <w:p/>
@@ -8190,7 +8055,22 @@
     </w:p>
     <w:p>
       <w:r>
-        <w:t xml:space="preserve">Figure 1 describes how spin blockade can be used to extract information about the spin degree of freedom in the left QD in the DQD system. If the spin configuration forms a singlet state S(1,1) (the numbers in brackets denote the hole number on the left and right dot respectively), like show in Figure 1a, then after electrostatic pushing, by applying voltage pulses on gates L and R, the hole is allowed to tunnel to the right dot, forming a singlet S(0,2) state. In the case below, Figure 1c), holes in both dots have the same spin, forming a triplet T(1,1) state, and due to Pauli exclusion principle they stay in the (1,1) configuration after electrostatic pushing because the triplet state T(0,2) is too high in energy and thus not available. </w:t>
+        <w:t>Figure 9</w:t>
+      </w:r>
+      <w:r>
+        <w:t xml:space="preserve"> describes how spin blockade can be used to extract information about the spin degree of freedom in the left QD in the DQD system. If the spin configuration forms a singlet state S(1,1) (the numbers in brackets denote the hole number on the left and right dot respectively), like show</w:t>
+      </w:r>
+      <w:r>
+        <w:t>n in Figure 9</w:t>
+      </w:r>
+      <w:r>
+        <w:t>a, then after electrostatic pushing, by applying voltage pulses on gates L and R, the hole is allowed to tunnel to the right dot, forming a singlet S(0,2) st</w:t>
+      </w:r>
+      <w:r>
+        <w:t>ate. In the case below, Figure 9</w:t>
+      </w:r>
+      <w:r>
+        <w:t xml:space="preserve">c), holes in both dots have the same spin, forming a triplet T(1,1) state, and due to Pauli exclusion principle they stay in the (1,1) configuration after electrostatic pushing because the triplet state T(0,2) is too high in energy and thus not available. </w:t>
       </w:r>
     </w:p>
     <w:p/>
@@ -8287,19 +8167,12 @@
       <w:r>
         <w:t xml:space="preserve">being the decay constant, since for long waiting times the DQD will always end in the S(1,1) state. </w:t>
       </w:r>
-    </w:p>
-    <w:p/>
-    <w:p>
-      <w:pPr>
-        <w:rPr>
-          <w:ins w:id="30" w:author="Josip KUKUCKA" w:date="2016-09-02T17:41:00Z"/>
-        </w:rPr>
-      </w:pPr>
     </w:p>
     <w:p/>
     <w:p/>
     <w:p/>
     <w:p/>
+    <w:p/>
     <w:p>
       <w:pPr>
         <w:pStyle w:val="Heading5"/>
@@ -8318,7 +8191,6 @@
         <w:rPr>
           <w:noProof/>
         </w:rPr>
-        <w:lastRenderedPageBreak/>
         <w:drawing>
           <wp:anchor distT="0" distB="0" distL="114300" distR="114300" simplePos="0" relativeHeight="251691008" behindDoc="0" locked="0" layoutInCell="1" allowOverlap="1">
             <wp:simplePos x="0" y="0"/>
@@ -8396,6 +8268,7 @@
         <w:pStyle w:val="Subtitle"/>
       </w:pPr>
       <w:r>
+        <w:lastRenderedPageBreak/>
         <w:t>Figure 10. Bloch sphere</w:t>
       </w:r>
     </w:p>
@@ -8567,13 +8440,7 @@
     </w:p>
     <w:p>
       <w:r>
-        <w:t xml:space="preserve">However, an oscillatory magnetic field is hard to implement, from the fabrication standpoint, since it adds more steps and thus the risk of failure. One way to avoid this problem is to a apply static instead of an oscillatory magnetic field and to apply an oscillatory voltage to the </w:t>
-      </w:r>
-      <w:r>
-        <w:t>QD</w:t>
-      </w:r>
-      <w:r>
-        <w:t xml:space="preserve"> gate. The oscillatory electric field can modulate the hole g factor giving thus an equivalent to the first case oscillatory magnetic field. This technique is called g-tensor modulation technique and is going to be used in the qubit I am planning to study.</w:t>
+        <w:t>However, an oscillatory magnetic field is hard to implement, from the fabrication standpoint, since it adds more steps and thus the risk of failure. One way to avoid this problem is to a apply static instead of an oscillatory magnetic field and to apply an oscillatory voltage to the QD gate. The oscillatory electric field can modulate the hole g factor giving thus an equivalent to the first case oscillatory magnetic field. This technique is called g-tensor modulation technique and is going to be used in the qubit I am planning to study.</w:t>
       </w:r>
     </w:p>
     <w:p>
@@ -8604,7 +8471,6 @@
         <w:pStyle w:val="Heading6"/>
       </w:pPr>
       <w:r>
-        <w:lastRenderedPageBreak/>
         <w:t>Measuring the spin dephasing time T</w:t>
       </w:r>
       <w:r>
@@ -8625,15 +8491,7 @@
     </w:p>
     <w:p>
       <w:r>
-        <w:t xml:space="preserve">In order to determine coherence times, coherent manipulation of the spin is needed. In order to verify coherent manipulation of the spin, Rabi oscillation experiments will be conducted. The DQD will be initialized in T(1,1) charge configuration. Then the spin in the left dot will be rotated for an angle determined by the spin </w:t>
-      </w:r>
-      <w:bookmarkStart w:id="31" w:name="_GoBack"/>
-      <w:r>
-        <w:t>rotation</w:t>
-      </w:r>
-      <w:bookmarkEnd w:id="31"/>
-      <w:r>
-        <w:t xml:space="preserve"> time τ</w:t>
+        <w:t>In order to determine coherence times, coherent manipulation of the spin is needed. In order to verify coherent manipulation of the spin, Rabi oscillation experiments will be conducted. The DQD will be initialized in T(1,1) charge configuration. Then the spin in the left dot will be rotated for an angle determined by the spin rotation time τ</w:t>
       </w:r>
       <w:r>
         <w:rPr>
@@ -8666,6 +8524,7 @@
     </w:p>
     <w:p>
       <w:r>
+        <w:lastRenderedPageBreak/>
         <w:t>Following the approach of R. Maurand et al., for evaluating the inhomogeneous dephasing time T</w:t>
       </w:r>
       <w:r>
@@ -8915,132 +8774,121 @@
         <w:t>CPMG</w:t>
       </w:r>
       <w:r>
-        <w:t xml:space="preserve"> will be extracted from the exponentially decaying envelope of spin up probability vs ∏ pulses separation </w:t>
+        <w:t xml:space="preserve"> will be extracted from the exponentially decaying envelope of spin up probability vs ∏ pulses separation time τ. This method is insensitive to the ∏ pulse length errors because the rotation axis alternates between y and –y subtracting the pulse length errors [15]. </w:t>
+      </w:r>
+    </w:p>
+    <w:p>
+      <w:pPr>
+        <w:pStyle w:val="Heading3"/>
+      </w:pPr>
+      <w:r>
+        <w:t>Innovative aspects of the proposed project:</w:t>
+      </w:r>
+    </w:p>
+    <w:p>
+      <w:r>
+        <w:t xml:space="preserve">There has been a huge interest in the past few years in the realization of electron Si spin qubits. In this project a hole spin qubit in a DQD formed in a Ge hut wire will be studied. Despite the interesting electronic properties of this type of nanostructure nothing is known about the spin lifetimes of the confined holes. Due to the low hyperfine interaction and the heavy hole character of the wavefunction very long dephasing times are actually expected [10],[21]. In addition, easy and fast spin state </w:t>
       </w:r>
       <w:r>
         <w:lastRenderedPageBreak/>
-        <w:t xml:space="preserve">time τ. This method is insensitive to the ∏ pulse length errors because the rotation axis alternates between y and –y subtracting the pulse length errors [15]. </w:t>
-      </w:r>
-    </w:p>
+        <w:t xml:space="preserve">manipulation should be possible because of the in situ present </w:t>
+      </w:r>
+      <w:r>
+        <w:rPr>
+          <w:b/>
+        </w:rPr>
+        <w:t>large spin orbit coupling</w:t>
+      </w:r>
+      <w:r>
+        <w:t xml:space="preserve"> for holes in Ge. This will also eliminate the necessity for an oscillatory magnetic field. Such a manipulation by means of oscillatory electric fields in combination with the gate reflectometry will dramatically reduce the fabrication complexity since no extra structures (charge sensor, stripline) are required except of the already defined and necessary gates. Thus this approach has high chances of </w:t>
+      </w:r>
+      <w:r>
+        <w:rPr>
+          <w:b/>
+        </w:rPr>
+        <w:t>addressing the challenge of scalability</w:t>
+      </w:r>
+      <w:r>
+        <w:t>.</w:t>
+      </w:r>
+    </w:p>
+    <w:p>
+      <w:r>
+        <w:t xml:space="preserve">Finally we aim to achieve the highest reported sensitivity in the gate reflectometry setup. The gates in our DQD system are positioned very closely to the hut wire (less than 4nm – defined simply by the thickness of the dielectric) in which the QDs are formed. This implies </w:t>
+      </w:r>
+      <w:r>
+        <w:rPr>
+          <w:b/>
+        </w:rPr>
+        <w:t xml:space="preserve">high capacitive coupling between gate and QDs and as a consequence high speed of the gate reflectometry setup </w:t>
+      </w:r>
+      <w:r>
+        <w:t xml:space="preserve">as explained in the </w:t>
+      </w:r>
+      <w:r>
+        <w:rPr>
+          <w:i/>
+        </w:rPr>
+        <w:t>Moving towards gate reflectometry</w:t>
+      </w:r>
+      <w:r>
+        <w:t xml:space="preserve"> chapter.</w:t>
+      </w:r>
+    </w:p>
+    <w:p/>
     <w:p>
       <w:pPr>
         <w:pStyle w:val="Heading3"/>
       </w:pPr>
       <w:r>
-        <w:t>Innovative aspects of the proposed project:</w:t>
-      </w:r>
-    </w:p>
-    <w:p>
-      <w:r>
-        <w:t xml:space="preserve">There has been a huge interest in the past few years in the realization of electron Si spin qubits. In this project a hole spin qubit in a DQD formed in a Ge hut wire will be studied. Despite the interesting electronic properties of this type of nanostructure nothing is known about the spin lifetimes of the confined holes. Due to the low hyperfine interaction and the heavy hole character of the wavefunction very long dephasing times are actually expected [10],[21]. In addition, easy and fast spin state manipulation should be possible because of the in situ present </w:t>
-      </w:r>
-      <w:r>
-        <w:rPr>
-          <w:b/>
-        </w:rPr>
-        <w:t>large spin orbit coupling</w:t>
-      </w:r>
-      <w:r>
-        <w:t xml:space="preserve"> for holes in Ge. This will also eliminate the necessity for an oscillatory magnetic field. Such a manipulation by means of oscillatory electric fields in combination with the gate reflectometry will dramatically reduce the fabrication complexity since no extra structures (charge sensor, stripline) are required except of the already defined and necessary gates. Thus this approach has high chances of </w:t>
-      </w:r>
-      <w:r>
-        <w:rPr>
-          <w:b/>
-        </w:rPr>
-        <w:t>addressing the challenge of scalability</w:t>
-      </w:r>
-      <w:r>
-        <w:t>.</w:t>
-      </w:r>
-    </w:p>
-    <w:p>
-      <w:r>
-        <w:t xml:space="preserve">Finally we aim to achieve the highest reported sensitivity in the gate reflectometry setup. The gates in our DQD system (Figure 2) are positioned very closely to the hut wire (less than 4nm – defined simply by the thickness of the dielectric) in which the QDs are formed. This implies </w:t>
-      </w:r>
-      <w:r>
-        <w:rPr>
-          <w:b/>
-        </w:rPr>
-        <w:t xml:space="preserve">high capacitive coupling between gate and QDs and as a consequence high speed of the gate reflectometry setup </w:t>
-      </w:r>
-      <w:r>
-        <w:t xml:space="preserve">as explained in the  </w:t>
-      </w:r>
-      <w:r>
-        <w:rPr>
+        <w:t>International collaboration:</w:t>
+      </w:r>
+    </w:p>
+    <w:p>
+      <w:r>
+        <w:t xml:space="preserve">We are collaborating with the spin qubit team in the group of C. Marcus in Copenhagen, led by </w:t>
+      </w:r>
+      <w:r>
+        <w:rPr>
+          <w:b/>
+        </w:rPr>
+        <w:t>Ferdinand Kuemmeth (</w:t>
+      </w:r>
+      <w:r>
+        <w:rPr>
+          <w:b/>
           <w:i/>
         </w:rPr>
-        <w:t>Moving towards gate reflectometry</w:t>
-      </w:r>
-      <w:r>
-        <w:t xml:space="preserve"> chapter.</w:t>
-      </w:r>
-    </w:p>
-    <w:p/>
+        <w:t xml:space="preserve">Since Ferdinand is also my external thesis committee, should I note this here?). </w:t>
+      </w:r>
+      <w:r>
+        <w:t xml:space="preserve">Actually I have been visiting them for three months end of 2015. Since they are a leading group with a vast knowledge in instrumentation and in the physics of spin dynamics, this collaboration will help me a lot in realizing the proposed project. It would be helpful to visit them once per year to discuss with the technical and physics related questions thus I am requesting 500 Euro </w:t>
+      </w:r>
+      <w:r>
+        <w:rPr>
+          <w:b/>
+          <w:i/>
+        </w:rPr>
+        <w:t>(What is the reasonable amount that I should put here??)</w:t>
+      </w:r>
+      <w:r>
+        <w:t xml:space="preserve"> per year as travel expenses. The other significant collaboration is with Prof. </w:t>
+      </w:r>
+      <w:r>
+        <w:rPr>
+          <w:b/>
+        </w:rPr>
+        <w:t>J.J. Zhang</w:t>
+      </w:r>
+      <w:r>
+        <w:t xml:space="preserve"> who is working in the Chinese Academy of Science, in the Institute of Physics in Beijing, China. He is a material scientist providing us with the very high quality Ge hut wires which very few groups around the world can grow. </w:t>
+      </w:r>
+    </w:p>
     <w:p>
       <w:pPr>
         <w:pStyle w:val="Heading3"/>
       </w:pPr>
       <w:r>
-        <w:t>International collaboration:</w:t>
-      </w:r>
-    </w:p>
-    <w:p>
-      <w:pPr>
-        <w:rPr>
-          <w:ins w:id="32" w:author="Georgios KATSAROS" w:date="2016-08-25T19:40:00Z"/>
-        </w:rPr>
-      </w:pPr>
-      <w:r>
-        <w:t xml:space="preserve">We are collaborating with the spin qubit team in the group of C. Marcus in Copenhagen, led by </w:t>
-      </w:r>
-      <w:r>
-        <w:rPr>
-          <w:b/>
-        </w:rPr>
-        <w:t>Ferdinand Kuemmeth (</w:t>
-      </w:r>
-      <w:r>
-        <w:rPr>
-          <w:b/>
-          <w:i/>
-        </w:rPr>
-        <w:t xml:space="preserve">Since Ferdinand is also my external thesis committee, should I note this here?). </w:t>
-      </w:r>
-      <w:r>
-        <w:t xml:space="preserve">Actually I have been visiting them for three months end of 2015. Since they are a leading group with a vast knowledge in instrumentation and in the physics of spin dynamics, this collaboration will help me a lot in realizing the proposed project. It would be helpful to visit them once per year to discuss with the technical and physics related questions thus I am requesting 500 Euro </w:t>
-      </w:r>
-      <w:r>
-        <w:rPr>
-          <w:b/>
-          <w:i/>
-        </w:rPr>
-        <w:t>(What is the reasonable amount that I should put here??)</w:t>
-      </w:r>
-      <w:r>
-        <w:t xml:space="preserve"> per year as travel expenses. </w:t>
-      </w:r>
-    </w:p>
-    <w:p>
-      <w:r>
-        <w:t xml:space="preserve">The other significant collaboration is with Prof. </w:t>
-      </w:r>
-      <w:r>
-        <w:rPr>
-          <w:b/>
-        </w:rPr>
-        <w:t>J.J. Zhang</w:t>
-      </w:r>
-      <w:r>
-        <w:t xml:space="preserve"> who is working in the Chinese Academy of Science, in the Institute of Physics in Beijing, China. He is a material scientist providing us with the very high quality Ge hut wires which very few groups around the world can grow. </w:t>
-      </w:r>
-    </w:p>
-    <w:p>
-      <w:pPr>
-        <w:pStyle w:val="Heading3"/>
-      </w:pPr>
-      <w:r>
-        <w:lastRenderedPageBreak/>
         <w:t>Work table</w:t>
       </w:r>
     </w:p>
@@ -9051,71 +8899,32 @@
         <w:jc w:val="center"/>
         <w:tblInd w:w="0" w:type="dxa"/>
         <w:tblLook w:val="04A0" w:firstRow="1" w:lastRow="0" w:firstColumn="1" w:lastColumn="0" w:noHBand="0" w:noVBand="1"/>
-        <w:tblPrChange w:id="33" w:author="Josip KUKUCKA" w:date="2016-09-02T13:39:00Z">
-          <w:tblPr>
-            <w:tblStyle w:val="TableGrid"/>
-            <w:tblW w:w="0" w:type="nil"/>
-            <w:jc w:val="center"/>
-            <w:tblInd w:w="0" w:type="dxa"/>
-            <w:tblLook w:val="04A0" w:firstRow="1" w:lastRow="0" w:firstColumn="1" w:lastColumn="0" w:noHBand="0" w:noVBand="1"/>
-          </w:tblPr>
-        </w:tblPrChange>
       </w:tblPr>
       <w:tblGrid>
-        <w:gridCol w:w="3111"/>
-        <w:gridCol w:w="966"/>
-        <w:gridCol w:w="1014"/>
+        <w:gridCol w:w="3072"/>
+        <w:gridCol w:w="959"/>
+        <w:gridCol w:w="1005"/>
+        <w:gridCol w:w="1044"/>
+        <w:gridCol w:w="1044"/>
         <w:gridCol w:w="1055"/>
-        <w:gridCol w:w="1055"/>
-        <w:gridCol w:w="1066"/>
-        <w:gridCol w:w="1083"/>
-        <w:tblGridChange w:id="34">
-          <w:tblGrid>
-            <w:gridCol w:w="480"/>
-            <w:gridCol w:w="480"/>
-            <w:gridCol w:w="480"/>
-            <w:gridCol w:w="480"/>
-            <w:gridCol w:w="480"/>
-            <w:gridCol w:w="480"/>
-            <w:gridCol w:w="480"/>
-          </w:tblGrid>
-        </w:tblGridChange>
+        <w:gridCol w:w="1071"/>
       </w:tblGrid>
       <w:tr>
         <w:trPr>
           <w:trHeight w:val="986"/>
           <w:jc w:val="center"/>
-          <w:trPrChange w:id="35" w:author="Josip KUKUCKA" w:date="2016-09-02T13:39:00Z">
-            <w:trPr>
-              <w:trHeight w:val="986"/>
-              <w:jc w:val="center"/>
-            </w:trPr>
-          </w:trPrChange>
         </w:trPr>
         <w:tc>
           <w:tcPr>
             <w:tcW w:w="0" w:type="auto"/>
             <w:tcBorders>
               <w:top w:val="single" w:sz="4" w:space="0" w:color="auto"/>
-              <w:left w:val="single" w:sz="4" w:space="0" w:color="auto"/>
+              <w:left w:val="single" w:sz="4" w:space="5" w:color="auto"/>
               <w:bottom w:val="single" w:sz="4" w:space="0" w:color="auto"/>
-              <w:right w:val="single" w:sz="4" w:space="0" w:color="auto"/>
+              <w:right w:val="single" w:sz="4" w:space="5" w:color="auto"/>
             </w:tcBorders>
             <w:vAlign w:val="center"/>
             <w:hideMark/>
-            <w:tcPrChange w:id="36" w:author="Josip KUKUCKA" w:date="2016-09-02T13:39:00Z">
-              <w:tcPr>
-                <w:tcW w:w="0" w:type="auto"/>
-                <w:tcBorders>
-                  <w:top w:val="single" w:sz="4" w:space="0" w:color="auto"/>
-                  <w:left w:val="single" w:sz="4" w:space="5" w:color="auto"/>
-                  <w:bottom w:val="single" w:sz="4" w:space="0" w:color="auto"/>
-                  <w:right w:val="single" w:sz="4" w:space="5" w:color="auto"/>
-                </w:tcBorders>
-                <w:vAlign w:val="center"/>
-                <w:hideMark/>
-              </w:tcPr>
-            </w:tcPrChange>
           </w:tcPr>
           <w:p>
             <w:pPr>
@@ -9141,25 +8950,12 @@
             <w:tcW w:w="0" w:type="auto"/>
             <w:tcBorders>
               <w:top w:val="single" w:sz="4" w:space="0" w:color="auto"/>
-              <w:left w:val="single" w:sz="4" w:space="0" w:color="auto"/>
+              <w:left w:val="single" w:sz="4" w:space="5" w:color="auto"/>
               <w:bottom w:val="single" w:sz="4" w:space="0" w:color="auto"/>
-              <w:right w:val="single" w:sz="4" w:space="0" w:color="auto"/>
+              <w:right w:val="single" w:sz="4" w:space="5" w:color="auto"/>
             </w:tcBorders>
             <w:vAlign w:val="center"/>
             <w:hideMark/>
-            <w:tcPrChange w:id="37" w:author="Josip KUKUCKA" w:date="2016-09-02T13:39:00Z">
-              <w:tcPr>
-                <w:tcW w:w="0" w:type="auto"/>
-                <w:tcBorders>
-                  <w:top w:val="single" w:sz="4" w:space="0" w:color="auto"/>
-                  <w:left w:val="single" w:sz="4" w:space="5" w:color="auto"/>
-                  <w:bottom w:val="single" w:sz="4" w:space="0" w:color="auto"/>
-                  <w:right w:val="single" w:sz="4" w:space="5" w:color="auto"/>
-                </w:tcBorders>
-                <w:vAlign w:val="center"/>
-                <w:hideMark/>
-              </w:tcPr>
-            </w:tcPrChange>
           </w:tcPr>
           <w:p>
             <w:pPr>
@@ -9213,25 +9009,12 @@
             <w:tcW w:w="0" w:type="auto"/>
             <w:tcBorders>
               <w:top w:val="single" w:sz="4" w:space="0" w:color="auto"/>
-              <w:left w:val="single" w:sz="4" w:space="0" w:color="auto"/>
+              <w:left w:val="single" w:sz="4" w:space="5" w:color="auto"/>
               <w:bottom w:val="single" w:sz="4" w:space="0" w:color="auto"/>
-              <w:right w:val="single" w:sz="4" w:space="0" w:color="auto"/>
+              <w:right w:val="single" w:sz="4" w:space="5" w:color="auto"/>
             </w:tcBorders>
             <w:vAlign w:val="center"/>
             <w:hideMark/>
-            <w:tcPrChange w:id="38" w:author="Josip KUKUCKA" w:date="2016-09-02T13:39:00Z">
-              <w:tcPr>
-                <w:tcW w:w="0" w:type="auto"/>
-                <w:tcBorders>
-                  <w:top w:val="single" w:sz="4" w:space="0" w:color="auto"/>
-                  <w:left w:val="single" w:sz="4" w:space="5" w:color="auto"/>
-                  <w:bottom w:val="single" w:sz="4" w:space="0" w:color="auto"/>
-                  <w:right w:val="single" w:sz="4" w:space="5" w:color="auto"/>
-                </w:tcBorders>
-                <w:vAlign w:val="center"/>
-                <w:hideMark/>
-              </w:tcPr>
-            </w:tcPrChange>
           </w:tcPr>
           <w:p>
             <w:pPr>
@@ -9285,25 +9068,12 @@
             <w:tcW w:w="0" w:type="auto"/>
             <w:tcBorders>
               <w:top w:val="single" w:sz="4" w:space="0" w:color="auto"/>
-              <w:left w:val="single" w:sz="4" w:space="0" w:color="auto"/>
+              <w:left w:val="single" w:sz="4" w:space="5" w:color="auto"/>
               <w:bottom w:val="single" w:sz="4" w:space="0" w:color="auto"/>
-              <w:right w:val="single" w:sz="4" w:space="0" w:color="auto"/>
+              <w:right w:val="single" w:sz="4" w:space="5" w:color="auto"/>
             </w:tcBorders>
             <w:vAlign w:val="center"/>
             <w:hideMark/>
-            <w:tcPrChange w:id="39" w:author="Josip KUKUCKA" w:date="2016-09-02T13:39:00Z">
-              <w:tcPr>
-                <w:tcW w:w="0" w:type="auto"/>
-                <w:tcBorders>
-                  <w:top w:val="single" w:sz="4" w:space="0" w:color="auto"/>
-                  <w:left w:val="single" w:sz="4" w:space="5" w:color="auto"/>
-                  <w:bottom w:val="single" w:sz="4" w:space="0" w:color="auto"/>
-                  <w:right w:val="single" w:sz="4" w:space="5" w:color="auto"/>
-                </w:tcBorders>
-                <w:vAlign w:val="center"/>
-                <w:hideMark/>
-              </w:tcPr>
-            </w:tcPrChange>
           </w:tcPr>
           <w:p>
             <w:pPr>
@@ -9357,25 +9127,12 @@
             <w:tcW w:w="0" w:type="auto"/>
             <w:tcBorders>
               <w:top w:val="single" w:sz="4" w:space="0" w:color="auto"/>
-              <w:left w:val="single" w:sz="4" w:space="0" w:color="auto"/>
+              <w:left w:val="single" w:sz="4" w:space="5" w:color="auto"/>
               <w:bottom w:val="single" w:sz="4" w:space="0" w:color="auto"/>
-              <w:right w:val="single" w:sz="4" w:space="0" w:color="auto"/>
+              <w:right w:val="single" w:sz="4" w:space="5" w:color="auto"/>
             </w:tcBorders>
             <w:vAlign w:val="center"/>
             <w:hideMark/>
-            <w:tcPrChange w:id="40" w:author="Josip KUKUCKA" w:date="2016-09-02T13:39:00Z">
-              <w:tcPr>
-                <w:tcW w:w="0" w:type="auto"/>
-                <w:tcBorders>
-                  <w:top w:val="single" w:sz="4" w:space="0" w:color="auto"/>
-                  <w:left w:val="single" w:sz="4" w:space="5" w:color="auto"/>
-                  <w:bottom w:val="single" w:sz="4" w:space="0" w:color="auto"/>
-                  <w:right w:val="single" w:sz="4" w:space="5" w:color="auto"/>
-                </w:tcBorders>
-                <w:vAlign w:val="center"/>
-                <w:hideMark/>
-              </w:tcPr>
-            </w:tcPrChange>
           </w:tcPr>
           <w:p>
             <w:pPr>
@@ -9429,25 +9186,12 @@
             <w:tcW w:w="0" w:type="auto"/>
             <w:tcBorders>
               <w:top w:val="single" w:sz="4" w:space="0" w:color="auto"/>
-              <w:left w:val="single" w:sz="4" w:space="0" w:color="auto"/>
+              <w:left w:val="single" w:sz="4" w:space="5" w:color="auto"/>
               <w:bottom w:val="single" w:sz="4" w:space="0" w:color="auto"/>
-              <w:right w:val="single" w:sz="4" w:space="0" w:color="auto"/>
+              <w:right w:val="single" w:sz="4" w:space="5" w:color="auto"/>
             </w:tcBorders>
             <w:vAlign w:val="center"/>
             <w:hideMark/>
-            <w:tcPrChange w:id="41" w:author="Josip KUKUCKA" w:date="2016-09-02T13:39:00Z">
-              <w:tcPr>
-                <w:tcW w:w="0" w:type="auto"/>
-                <w:tcBorders>
-                  <w:top w:val="single" w:sz="4" w:space="0" w:color="auto"/>
-                  <w:left w:val="single" w:sz="4" w:space="5" w:color="auto"/>
-                  <w:bottom w:val="single" w:sz="4" w:space="0" w:color="auto"/>
-                  <w:right w:val="single" w:sz="4" w:space="5" w:color="auto"/>
-                </w:tcBorders>
-                <w:vAlign w:val="center"/>
-                <w:hideMark/>
-              </w:tcPr>
-            </w:tcPrChange>
           </w:tcPr>
           <w:p>
             <w:pPr>
@@ -9501,25 +9245,12 @@
             <w:tcW w:w="0" w:type="auto"/>
             <w:tcBorders>
               <w:top w:val="single" w:sz="4" w:space="0" w:color="auto"/>
-              <w:left w:val="single" w:sz="4" w:space="0" w:color="auto"/>
+              <w:left w:val="single" w:sz="4" w:space="5" w:color="auto"/>
               <w:bottom w:val="single" w:sz="4" w:space="0" w:color="auto"/>
-              <w:right w:val="single" w:sz="4" w:space="0" w:color="auto"/>
+              <w:right w:val="single" w:sz="4" w:space="5" w:color="auto"/>
             </w:tcBorders>
             <w:vAlign w:val="center"/>
             <w:hideMark/>
-            <w:tcPrChange w:id="42" w:author="Josip KUKUCKA" w:date="2016-09-02T13:39:00Z">
-              <w:tcPr>
-                <w:tcW w:w="0" w:type="auto"/>
-                <w:tcBorders>
-                  <w:top w:val="single" w:sz="4" w:space="0" w:color="auto"/>
-                  <w:left w:val="single" w:sz="4" w:space="5" w:color="auto"/>
-                  <w:bottom w:val="single" w:sz="4" w:space="0" w:color="auto"/>
-                  <w:right w:val="single" w:sz="4" w:space="5" w:color="auto"/>
-                </w:tcBorders>
-                <w:vAlign w:val="center"/>
-                <w:hideMark/>
-              </w:tcPr>
-            </w:tcPrChange>
           </w:tcPr>
           <w:p>
             <w:pPr>
@@ -9571,13 +9302,8 @@
       </w:tr>
       <w:tr>
         <w:trPr>
+          <w:trHeight w:val="986"/>
           <w:jc w:val="center"/>
-          <w:trPrChange w:id="43" w:author="Josip KUKUCKA" w:date="2016-09-02T13:39:00Z">
-            <w:trPr>
-              <w:trHeight w:val="986"/>
-              <w:jc w:val="center"/>
-            </w:trPr>
-          </w:trPrChange>
         </w:trPr>
         <w:tc>
           <w:tcPr>
@@ -9589,18 +9315,6 @@
               <w:right w:val="single" w:sz="4" w:space="0" w:color="auto"/>
             </w:tcBorders>
             <w:vAlign w:val="center"/>
-            <w:tcPrChange w:id="44" w:author="Josip KUKUCKA" w:date="2016-09-02T13:39:00Z">
-              <w:tcPr>
-                <w:tcW w:w="0" w:type="auto"/>
-                <w:tcBorders>
-                  <w:top w:val="single" w:sz="4" w:space="0" w:color="auto"/>
-                  <w:left w:val="single" w:sz="4" w:space="0" w:color="auto"/>
-                  <w:bottom w:val="single" w:sz="4" w:space="0" w:color="auto"/>
-                  <w:right w:val="single" w:sz="4" w:space="0" w:color="auto"/>
-                </w:tcBorders>
-                <w:vAlign w:val="center"/>
-              </w:tcPr>
-            </w:tcPrChange>
           </w:tcPr>
           <w:p>
             <w:pPr>
@@ -9653,19 +9367,6 @@
             </w:tcBorders>
             <w:vAlign w:val="center"/>
             <w:hideMark/>
-            <w:tcPrChange w:id="45" w:author="Josip KUKUCKA" w:date="2016-09-02T13:39:00Z">
-              <w:tcPr>
-                <w:tcW w:w="0" w:type="auto"/>
-                <w:tcBorders>
-                  <w:top w:val="single" w:sz="4" w:space="0" w:color="auto"/>
-                  <w:left w:val="single" w:sz="4" w:space="0" w:color="auto"/>
-                  <w:bottom w:val="single" w:sz="4" w:space="0" w:color="auto"/>
-                  <w:right w:val="single" w:sz="4" w:space="0" w:color="auto"/>
-                </w:tcBorders>
-                <w:vAlign w:val="center"/>
-                <w:hideMark/>
-              </w:tcPr>
-            </w:tcPrChange>
           </w:tcPr>
           <w:p>
             <w:pPr>
@@ -9694,18 +9395,6 @@
               <w:right w:val="single" w:sz="4" w:space="0" w:color="auto"/>
             </w:tcBorders>
             <w:vAlign w:val="center"/>
-            <w:tcPrChange w:id="46" w:author="Josip KUKUCKA" w:date="2016-09-02T13:39:00Z">
-              <w:tcPr>
-                <w:tcW w:w="0" w:type="auto"/>
-                <w:tcBorders>
-                  <w:top w:val="single" w:sz="4" w:space="0" w:color="auto"/>
-                  <w:left w:val="single" w:sz="4" w:space="0" w:color="auto"/>
-                  <w:bottom w:val="single" w:sz="4" w:space="0" w:color="auto"/>
-                  <w:right w:val="single" w:sz="4" w:space="0" w:color="auto"/>
-                </w:tcBorders>
-                <w:vAlign w:val="center"/>
-              </w:tcPr>
-            </w:tcPrChange>
           </w:tcPr>
           <w:p>
             <w:pPr>
@@ -9727,18 +9416,6 @@
               <w:right w:val="single" w:sz="4" w:space="0" w:color="auto"/>
             </w:tcBorders>
             <w:vAlign w:val="center"/>
-            <w:tcPrChange w:id="47" w:author="Josip KUKUCKA" w:date="2016-09-02T13:39:00Z">
-              <w:tcPr>
-                <w:tcW w:w="0" w:type="auto"/>
-                <w:tcBorders>
-                  <w:top w:val="single" w:sz="4" w:space="0" w:color="auto"/>
-                  <w:left w:val="single" w:sz="4" w:space="0" w:color="auto"/>
-                  <w:bottom w:val="single" w:sz="4" w:space="0" w:color="auto"/>
-                  <w:right w:val="single" w:sz="4" w:space="0" w:color="auto"/>
-                </w:tcBorders>
-                <w:vAlign w:val="center"/>
-              </w:tcPr>
-            </w:tcPrChange>
           </w:tcPr>
           <w:p>
             <w:pPr>
@@ -9760,18 +9437,6 @@
               <w:right w:val="single" w:sz="4" w:space="0" w:color="auto"/>
             </w:tcBorders>
             <w:vAlign w:val="center"/>
-            <w:tcPrChange w:id="48" w:author="Josip KUKUCKA" w:date="2016-09-02T13:39:00Z">
-              <w:tcPr>
-                <w:tcW w:w="0" w:type="auto"/>
-                <w:tcBorders>
-                  <w:top w:val="single" w:sz="4" w:space="0" w:color="auto"/>
-                  <w:left w:val="single" w:sz="4" w:space="0" w:color="auto"/>
-                  <w:bottom w:val="single" w:sz="4" w:space="0" w:color="auto"/>
-                  <w:right w:val="single" w:sz="4" w:space="0" w:color="auto"/>
-                </w:tcBorders>
-                <w:vAlign w:val="center"/>
-              </w:tcPr>
-            </w:tcPrChange>
           </w:tcPr>
           <w:p>
             <w:pPr>
@@ -9793,18 +9458,6 @@
               <w:right w:val="single" w:sz="4" w:space="0" w:color="auto"/>
             </w:tcBorders>
             <w:vAlign w:val="center"/>
-            <w:tcPrChange w:id="49" w:author="Josip KUKUCKA" w:date="2016-09-02T13:39:00Z">
-              <w:tcPr>
-                <w:tcW w:w="0" w:type="auto"/>
-                <w:tcBorders>
-                  <w:top w:val="single" w:sz="4" w:space="0" w:color="auto"/>
-                  <w:left w:val="single" w:sz="4" w:space="0" w:color="auto"/>
-                  <w:bottom w:val="single" w:sz="4" w:space="0" w:color="auto"/>
-                  <w:right w:val="single" w:sz="4" w:space="0" w:color="auto"/>
-                </w:tcBorders>
-                <w:vAlign w:val="center"/>
-              </w:tcPr>
-            </w:tcPrChange>
           </w:tcPr>
           <w:p>
             <w:pPr>
@@ -9826,18 +9479,6 @@
               <w:right w:val="single" w:sz="4" w:space="0" w:color="auto"/>
             </w:tcBorders>
             <w:vAlign w:val="center"/>
-            <w:tcPrChange w:id="50" w:author="Josip KUKUCKA" w:date="2016-09-02T13:39:00Z">
-              <w:tcPr>
-                <w:tcW w:w="0" w:type="auto"/>
-                <w:tcBorders>
-                  <w:top w:val="single" w:sz="4" w:space="0" w:color="auto"/>
-                  <w:left w:val="single" w:sz="4" w:space="0" w:color="auto"/>
-                  <w:bottom w:val="single" w:sz="4" w:space="0" w:color="auto"/>
-                  <w:right w:val="single" w:sz="4" w:space="0" w:color="auto"/>
-                </w:tcBorders>
-                <w:vAlign w:val="center"/>
-              </w:tcPr>
-            </w:tcPrChange>
           </w:tcPr>
           <w:p>
             <w:pPr>
@@ -9852,13 +9493,8 @@
       </w:tr>
       <w:tr>
         <w:trPr>
+          <w:trHeight w:val="986"/>
           <w:jc w:val="center"/>
-          <w:trPrChange w:id="51" w:author="Josip KUKUCKA" w:date="2016-09-02T13:39:00Z">
-            <w:trPr>
-              <w:trHeight w:val="986"/>
-              <w:jc w:val="center"/>
-            </w:trPr>
-          </w:trPrChange>
         </w:trPr>
         <w:tc>
           <w:tcPr>
@@ -9871,19 +9507,6 @@
             </w:tcBorders>
             <w:vAlign w:val="center"/>
             <w:hideMark/>
-            <w:tcPrChange w:id="52" w:author="Josip KUKUCKA" w:date="2016-09-02T13:39:00Z">
-              <w:tcPr>
-                <w:tcW w:w="0" w:type="auto"/>
-                <w:tcBorders>
-                  <w:top w:val="single" w:sz="4" w:space="0" w:color="auto"/>
-                  <w:left w:val="single" w:sz="4" w:space="0" w:color="auto"/>
-                  <w:bottom w:val="single" w:sz="4" w:space="0" w:color="auto"/>
-                  <w:right w:val="single" w:sz="4" w:space="0" w:color="auto"/>
-                </w:tcBorders>
-                <w:vAlign w:val="center"/>
-                <w:hideMark/>
-              </w:tcPr>
-            </w:tcPrChange>
           </w:tcPr>
           <w:p>
             <w:pPr>
@@ -9903,6 +9526,7 @@
                 <w:sz w:val="20"/>
                 <w:szCs w:val="20"/>
               </w:rPr>
+              <w:lastRenderedPageBreak/>
               <w:t>Moving to the gate reflectometry</w:t>
             </w:r>
           </w:p>
@@ -9938,18 +9562,6 @@
               <w:right w:val="single" w:sz="4" w:space="0" w:color="auto"/>
             </w:tcBorders>
             <w:vAlign w:val="center"/>
-            <w:tcPrChange w:id="53" w:author="Josip KUKUCKA" w:date="2016-09-02T13:39:00Z">
-              <w:tcPr>
-                <w:tcW w:w="0" w:type="auto"/>
-                <w:tcBorders>
-                  <w:top w:val="single" w:sz="4" w:space="0" w:color="auto"/>
-                  <w:left w:val="single" w:sz="4" w:space="0" w:color="auto"/>
-                  <w:bottom w:val="single" w:sz="4" w:space="0" w:color="auto"/>
-                  <w:right w:val="single" w:sz="4" w:space="0" w:color="auto"/>
-                </w:tcBorders>
-                <w:vAlign w:val="center"/>
-              </w:tcPr>
-            </w:tcPrChange>
           </w:tcPr>
           <w:p>
             <w:pPr>
@@ -9972,19 +9584,6 @@
             </w:tcBorders>
             <w:vAlign w:val="center"/>
             <w:hideMark/>
-            <w:tcPrChange w:id="54" w:author="Josip KUKUCKA" w:date="2016-09-02T13:39:00Z">
-              <w:tcPr>
-                <w:tcW w:w="0" w:type="auto"/>
-                <w:tcBorders>
-                  <w:top w:val="single" w:sz="4" w:space="0" w:color="auto"/>
-                  <w:left w:val="single" w:sz="4" w:space="0" w:color="auto"/>
-                  <w:bottom w:val="single" w:sz="4" w:space="0" w:color="auto"/>
-                  <w:right w:val="single" w:sz="4" w:space="0" w:color="auto"/>
-                </w:tcBorders>
-                <w:vAlign w:val="center"/>
-                <w:hideMark/>
-              </w:tcPr>
-            </w:tcPrChange>
           </w:tcPr>
           <w:p>
             <w:pPr>
@@ -10013,18 +9612,6 @@
               <w:right w:val="single" w:sz="4" w:space="0" w:color="auto"/>
             </w:tcBorders>
             <w:vAlign w:val="center"/>
-            <w:tcPrChange w:id="55" w:author="Josip KUKUCKA" w:date="2016-09-02T13:39:00Z">
-              <w:tcPr>
-                <w:tcW w:w="0" w:type="auto"/>
-                <w:tcBorders>
-                  <w:top w:val="single" w:sz="4" w:space="0" w:color="auto"/>
-                  <w:left w:val="single" w:sz="4" w:space="0" w:color="auto"/>
-                  <w:bottom w:val="single" w:sz="4" w:space="0" w:color="auto"/>
-                  <w:right w:val="single" w:sz="4" w:space="0" w:color="auto"/>
-                </w:tcBorders>
-                <w:vAlign w:val="center"/>
-              </w:tcPr>
-            </w:tcPrChange>
           </w:tcPr>
           <w:p>
             <w:pPr>
@@ -10046,18 +9633,6 @@
               <w:right w:val="single" w:sz="4" w:space="0" w:color="auto"/>
             </w:tcBorders>
             <w:vAlign w:val="center"/>
-            <w:tcPrChange w:id="56" w:author="Josip KUKUCKA" w:date="2016-09-02T13:39:00Z">
-              <w:tcPr>
-                <w:tcW w:w="0" w:type="auto"/>
-                <w:tcBorders>
-                  <w:top w:val="single" w:sz="4" w:space="0" w:color="auto"/>
-                  <w:left w:val="single" w:sz="4" w:space="0" w:color="auto"/>
-                  <w:bottom w:val="single" w:sz="4" w:space="0" w:color="auto"/>
-                  <w:right w:val="single" w:sz="4" w:space="0" w:color="auto"/>
-                </w:tcBorders>
-                <w:vAlign w:val="center"/>
-              </w:tcPr>
-            </w:tcPrChange>
           </w:tcPr>
           <w:p>
             <w:pPr>
@@ -10079,18 +9654,6 @@
               <w:right w:val="single" w:sz="4" w:space="0" w:color="auto"/>
             </w:tcBorders>
             <w:vAlign w:val="center"/>
-            <w:tcPrChange w:id="57" w:author="Josip KUKUCKA" w:date="2016-09-02T13:39:00Z">
-              <w:tcPr>
-                <w:tcW w:w="0" w:type="auto"/>
-                <w:tcBorders>
-                  <w:top w:val="single" w:sz="4" w:space="0" w:color="auto"/>
-                  <w:left w:val="single" w:sz="4" w:space="0" w:color="auto"/>
-                  <w:bottom w:val="single" w:sz="4" w:space="0" w:color="auto"/>
-                  <w:right w:val="single" w:sz="4" w:space="0" w:color="auto"/>
-                </w:tcBorders>
-                <w:vAlign w:val="center"/>
-              </w:tcPr>
-            </w:tcPrChange>
           </w:tcPr>
           <w:p>
             <w:pPr>
@@ -10112,18 +9675,6 @@
               <w:right w:val="single" w:sz="4" w:space="0" w:color="auto"/>
             </w:tcBorders>
             <w:vAlign w:val="center"/>
-            <w:tcPrChange w:id="58" w:author="Josip KUKUCKA" w:date="2016-09-02T13:39:00Z">
-              <w:tcPr>
-                <w:tcW w:w="0" w:type="auto"/>
-                <w:tcBorders>
-                  <w:top w:val="single" w:sz="4" w:space="0" w:color="auto"/>
-                  <w:left w:val="single" w:sz="4" w:space="0" w:color="auto"/>
-                  <w:bottom w:val="single" w:sz="4" w:space="0" w:color="auto"/>
-                  <w:right w:val="single" w:sz="4" w:space="0" w:color="auto"/>
-                </w:tcBorders>
-                <w:vAlign w:val="center"/>
-              </w:tcPr>
-            </w:tcPrChange>
           </w:tcPr>
           <w:p>
             <w:pPr>
@@ -10138,13 +9689,8 @@
       </w:tr>
       <w:tr>
         <w:trPr>
+          <w:trHeight w:val="986"/>
           <w:jc w:val="center"/>
-          <w:trPrChange w:id="59" w:author="Josip KUKUCKA" w:date="2016-09-02T13:39:00Z">
-            <w:trPr>
-              <w:trHeight w:val="986"/>
-              <w:jc w:val="center"/>
-            </w:trPr>
-          </w:trPrChange>
         </w:trPr>
         <w:tc>
           <w:tcPr>
@@ -10156,18 +9702,6 @@
               <w:right w:val="single" w:sz="4" w:space="0" w:color="auto"/>
             </w:tcBorders>
             <w:vAlign w:val="center"/>
-            <w:tcPrChange w:id="60" w:author="Josip KUKUCKA" w:date="2016-09-02T13:39:00Z">
-              <w:tcPr>
-                <w:tcW w:w="0" w:type="auto"/>
-                <w:tcBorders>
-                  <w:top w:val="single" w:sz="4" w:space="0" w:color="auto"/>
-                  <w:left w:val="single" w:sz="4" w:space="0" w:color="auto"/>
-                  <w:bottom w:val="single" w:sz="4" w:space="0" w:color="auto"/>
-                  <w:right w:val="single" w:sz="4" w:space="0" w:color="auto"/>
-                </w:tcBorders>
-                <w:vAlign w:val="center"/>
-              </w:tcPr>
-            </w:tcPrChange>
           </w:tcPr>
           <w:p>
             <w:pPr>
@@ -10227,18 +9761,6 @@
               <w:right w:val="single" w:sz="4" w:space="0" w:color="auto"/>
             </w:tcBorders>
             <w:vAlign w:val="center"/>
-            <w:tcPrChange w:id="61" w:author="Josip KUKUCKA" w:date="2016-09-02T13:39:00Z">
-              <w:tcPr>
-                <w:tcW w:w="0" w:type="auto"/>
-                <w:tcBorders>
-                  <w:top w:val="single" w:sz="4" w:space="0" w:color="auto"/>
-                  <w:left w:val="single" w:sz="4" w:space="0" w:color="auto"/>
-                  <w:bottom w:val="single" w:sz="4" w:space="0" w:color="auto"/>
-                  <w:right w:val="single" w:sz="4" w:space="0" w:color="auto"/>
-                </w:tcBorders>
-                <w:vAlign w:val="center"/>
-              </w:tcPr>
-            </w:tcPrChange>
           </w:tcPr>
           <w:p>
             <w:pPr>
@@ -10260,18 +9782,6 @@
               <w:right w:val="single" w:sz="4" w:space="0" w:color="auto"/>
             </w:tcBorders>
             <w:vAlign w:val="center"/>
-            <w:tcPrChange w:id="62" w:author="Josip KUKUCKA" w:date="2016-09-02T13:39:00Z">
-              <w:tcPr>
-                <w:tcW w:w="0" w:type="auto"/>
-                <w:tcBorders>
-                  <w:top w:val="single" w:sz="4" w:space="0" w:color="auto"/>
-                  <w:left w:val="single" w:sz="4" w:space="0" w:color="auto"/>
-                  <w:bottom w:val="single" w:sz="4" w:space="0" w:color="auto"/>
-                  <w:right w:val="single" w:sz="4" w:space="0" w:color="auto"/>
-                </w:tcBorders>
-                <w:vAlign w:val="center"/>
-              </w:tcPr>
-            </w:tcPrChange>
           </w:tcPr>
           <w:p>
             <w:pPr>
@@ -10294,19 +9804,6 @@
             </w:tcBorders>
             <w:vAlign w:val="center"/>
             <w:hideMark/>
-            <w:tcPrChange w:id="63" w:author="Josip KUKUCKA" w:date="2016-09-02T13:39:00Z">
-              <w:tcPr>
-                <w:tcW w:w="0" w:type="auto"/>
-                <w:tcBorders>
-                  <w:top w:val="single" w:sz="4" w:space="0" w:color="auto"/>
-                  <w:left w:val="single" w:sz="4" w:space="0" w:color="auto"/>
-                  <w:bottom w:val="single" w:sz="4" w:space="0" w:color="auto"/>
-                  <w:right w:val="single" w:sz="4" w:space="0" w:color="auto"/>
-                </w:tcBorders>
-                <w:vAlign w:val="center"/>
-                <w:hideMark/>
-              </w:tcPr>
-            </w:tcPrChange>
           </w:tcPr>
           <w:p>
             <w:pPr>
@@ -10335,18 +9832,6 @@
               <w:right w:val="single" w:sz="4" w:space="0" w:color="auto"/>
             </w:tcBorders>
             <w:vAlign w:val="center"/>
-            <w:tcPrChange w:id="64" w:author="Josip KUKUCKA" w:date="2016-09-02T13:39:00Z">
-              <w:tcPr>
-                <w:tcW w:w="0" w:type="auto"/>
-                <w:tcBorders>
-                  <w:top w:val="single" w:sz="4" w:space="0" w:color="auto"/>
-                  <w:left w:val="single" w:sz="4" w:space="0" w:color="auto"/>
-                  <w:bottom w:val="single" w:sz="4" w:space="0" w:color="auto"/>
-                  <w:right w:val="single" w:sz="4" w:space="0" w:color="auto"/>
-                </w:tcBorders>
-                <w:vAlign w:val="center"/>
-              </w:tcPr>
-            </w:tcPrChange>
           </w:tcPr>
           <w:p>
             <w:pPr>
@@ -10368,18 +9853,6 @@
               <w:right w:val="single" w:sz="4" w:space="0" w:color="auto"/>
             </w:tcBorders>
             <w:vAlign w:val="center"/>
-            <w:tcPrChange w:id="65" w:author="Josip KUKUCKA" w:date="2016-09-02T13:39:00Z">
-              <w:tcPr>
-                <w:tcW w:w="0" w:type="auto"/>
-                <w:tcBorders>
-                  <w:top w:val="single" w:sz="4" w:space="0" w:color="auto"/>
-                  <w:left w:val="single" w:sz="4" w:space="0" w:color="auto"/>
-                  <w:bottom w:val="single" w:sz="4" w:space="0" w:color="auto"/>
-                  <w:right w:val="single" w:sz="4" w:space="0" w:color="auto"/>
-                </w:tcBorders>
-                <w:vAlign w:val="center"/>
-              </w:tcPr>
-            </w:tcPrChange>
           </w:tcPr>
           <w:p>
             <w:pPr>
@@ -10401,18 +9874,6 @@
               <w:right w:val="single" w:sz="4" w:space="0" w:color="auto"/>
             </w:tcBorders>
             <w:vAlign w:val="center"/>
-            <w:tcPrChange w:id="66" w:author="Josip KUKUCKA" w:date="2016-09-02T13:39:00Z">
-              <w:tcPr>
-                <w:tcW w:w="0" w:type="auto"/>
-                <w:tcBorders>
-                  <w:top w:val="single" w:sz="4" w:space="0" w:color="auto"/>
-                  <w:left w:val="single" w:sz="4" w:space="0" w:color="auto"/>
-                  <w:bottom w:val="single" w:sz="4" w:space="0" w:color="auto"/>
-                  <w:right w:val="single" w:sz="4" w:space="0" w:color="auto"/>
-                </w:tcBorders>
-                <w:vAlign w:val="center"/>
-              </w:tcPr>
-            </w:tcPrChange>
           </w:tcPr>
           <w:p>
             <w:pPr>
@@ -10427,13 +9888,8 @@
       </w:tr>
       <w:tr>
         <w:trPr>
+          <w:trHeight w:val="986"/>
           <w:jc w:val="center"/>
-          <w:trPrChange w:id="67" w:author="Josip KUKUCKA" w:date="2016-09-02T13:39:00Z">
-            <w:trPr>
-              <w:trHeight w:val="986"/>
-              <w:jc w:val="center"/>
-            </w:trPr>
-          </w:trPrChange>
         </w:trPr>
         <w:tc>
           <w:tcPr>
@@ -10445,18 +9901,6 @@
               <w:right w:val="single" w:sz="4" w:space="0" w:color="auto"/>
             </w:tcBorders>
             <w:vAlign w:val="center"/>
-            <w:tcPrChange w:id="68" w:author="Josip KUKUCKA" w:date="2016-09-02T13:39:00Z">
-              <w:tcPr>
-                <w:tcW w:w="0" w:type="auto"/>
-                <w:tcBorders>
-                  <w:top w:val="single" w:sz="4" w:space="0" w:color="auto"/>
-                  <w:left w:val="single" w:sz="4" w:space="0" w:color="auto"/>
-                  <w:bottom w:val="single" w:sz="4" w:space="0" w:color="auto"/>
-                  <w:right w:val="single" w:sz="4" w:space="0" w:color="auto"/>
-                </w:tcBorders>
-                <w:vAlign w:val="center"/>
-              </w:tcPr>
-            </w:tcPrChange>
           </w:tcPr>
           <w:p>
             <w:pPr>
@@ -10499,18 +9943,6 @@
               <w:right w:val="single" w:sz="4" w:space="0" w:color="auto"/>
             </w:tcBorders>
             <w:vAlign w:val="center"/>
-            <w:tcPrChange w:id="69" w:author="Josip KUKUCKA" w:date="2016-09-02T13:39:00Z">
-              <w:tcPr>
-                <w:tcW w:w="0" w:type="auto"/>
-                <w:tcBorders>
-                  <w:top w:val="single" w:sz="4" w:space="0" w:color="auto"/>
-                  <w:left w:val="single" w:sz="4" w:space="0" w:color="auto"/>
-                  <w:bottom w:val="single" w:sz="4" w:space="0" w:color="auto"/>
-                  <w:right w:val="single" w:sz="4" w:space="0" w:color="auto"/>
-                </w:tcBorders>
-                <w:vAlign w:val="center"/>
-              </w:tcPr>
-            </w:tcPrChange>
           </w:tcPr>
           <w:p>
             <w:pPr>
@@ -10532,18 +9964,6 @@
               <w:right w:val="single" w:sz="4" w:space="0" w:color="auto"/>
             </w:tcBorders>
             <w:vAlign w:val="center"/>
-            <w:tcPrChange w:id="70" w:author="Josip KUKUCKA" w:date="2016-09-02T13:39:00Z">
-              <w:tcPr>
-                <w:tcW w:w="0" w:type="auto"/>
-                <w:tcBorders>
-                  <w:top w:val="single" w:sz="4" w:space="0" w:color="auto"/>
-                  <w:left w:val="single" w:sz="4" w:space="0" w:color="auto"/>
-                  <w:bottom w:val="single" w:sz="4" w:space="0" w:color="auto"/>
-                  <w:right w:val="single" w:sz="4" w:space="0" w:color="auto"/>
-                </w:tcBorders>
-                <w:vAlign w:val="center"/>
-              </w:tcPr>
-            </w:tcPrChange>
           </w:tcPr>
           <w:p>
             <w:pPr>
@@ -10565,18 +9985,6 @@
               <w:right w:val="single" w:sz="4" w:space="0" w:color="auto"/>
             </w:tcBorders>
             <w:vAlign w:val="center"/>
-            <w:tcPrChange w:id="71" w:author="Josip KUKUCKA" w:date="2016-09-02T13:39:00Z">
-              <w:tcPr>
-                <w:tcW w:w="0" w:type="auto"/>
-                <w:tcBorders>
-                  <w:top w:val="single" w:sz="4" w:space="0" w:color="auto"/>
-                  <w:left w:val="single" w:sz="4" w:space="0" w:color="auto"/>
-                  <w:bottom w:val="single" w:sz="4" w:space="0" w:color="auto"/>
-                  <w:right w:val="single" w:sz="4" w:space="0" w:color="auto"/>
-                </w:tcBorders>
-                <w:vAlign w:val="center"/>
-              </w:tcPr>
-            </w:tcPrChange>
           </w:tcPr>
           <w:p>
             <w:pPr>
@@ -10599,19 +10007,6 @@
             </w:tcBorders>
             <w:vAlign w:val="center"/>
             <w:hideMark/>
-            <w:tcPrChange w:id="72" w:author="Josip KUKUCKA" w:date="2016-09-02T13:39:00Z">
-              <w:tcPr>
-                <w:tcW w:w="0" w:type="auto"/>
-                <w:tcBorders>
-                  <w:top w:val="single" w:sz="4" w:space="0" w:color="auto"/>
-                  <w:left w:val="single" w:sz="4" w:space="0" w:color="auto"/>
-                  <w:bottom w:val="single" w:sz="4" w:space="0" w:color="auto"/>
-                  <w:right w:val="single" w:sz="4" w:space="0" w:color="auto"/>
-                </w:tcBorders>
-                <w:vAlign w:val="center"/>
-                <w:hideMark/>
-              </w:tcPr>
-            </w:tcPrChange>
           </w:tcPr>
           <w:p>
             <w:pPr>
@@ -10641,19 +10036,6 @@
             </w:tcBorders>
             <w:vAlign w:val="center"/>
             <w:hideMark/>
-            <w:tcPrChange w:id="73" w:author="Josip KUKUCKA" w:date="2016-09-02T13:39:00Z">
-              <w:tcPr>
-                <w:tcW w:w="0" w:type="auto"/>
-                <w:tcBorders>
-                  <w:top w:val="single" w:sz="4" w:space="0" w:color="auto"/>
-                  <w:left w:val="single" w:sz="4" w:space="0" w:color="auto"/>
-                  <w:bottom w:val="single" w:sz="4" w:space="0" w:color="auto"/>
-                  <w:right w:val="single" w:sz="4" w:space="0" w:color="auto"/>
-                </w:tcBorders>
-                <w:vAlign w:val="center"/>
-                <w:hideMark/>
-              </w:tcPr>
-            </w:tcPrChange>
           </w:tcPr>
           <w:p>
             <w:pPr>
@@ -10683,19 +10065,6 @@
             </w:tcBorders>
             <w:vAlign w:val="center"/>
             <w:hideMark/>
-            <w:tcPrChange w:id="74" w:author="Josip KUKUCKA" w:date="2016-09-02T13:39:00Z">
-              <w:tcPr>
-                <w:tcW w:w="0" w:type="auto"/>
-                <w:tcBorders>
-                  <w:top w:val="single" w:sz="4" w:space="0" w:color="auto"/>
-                  <w:left w:val="single" w:sz="4" w:space="0" w:color="auto"/>
-                  <w:bottom w:val="single" w:sz="4" w:space="0" w:color="auto"/>
-                  <w:right w:val="single" w:sz="4" w:space="0" w:color="auto"/>
-                </w:tcBorders>
-                <w:vAlign w:val="center"/>
-                <w:hideMark/>
-              </w:tcPr>
-            </w:tcPrChange>
           </w:tcPr>
           <w:p>
             <w:pPr>
@@ -10738,23 +10107,11 @@
         </w:rPr>
       </w:pPr>
       <w:r>
-        <w:t xml:space="preserve">In case it turns out that the gate reflectometry technique is not sensitive/fast enough we are going to use ohmic reflectometry. For that reason a charge sensor proximate to the double </w:t>
-      </w:r>
-      <w:r>
-        <w:t>QD</w:t>
-      </w:r>
-      <w:r>
-        <w:t xml:space="preserve"> should be added during the nanofabrication process of the samples. Charge sensing has been recently demonstrated in our group for hut wires [22]. For the charge sensor a single QD located very closely and capacitively coupled to the DQD is going to be used. Whenever the charge configuration in the DQD will change, the impedance of the charge sensor will change and thus the reflected signal amplitude. </w:t>
+        <w:t xml:space="preserve">In case it turns out that the gate reflectometry technique is not sensitive/fast enough we are going to use ohmic reflectometry. For that reason a charge sensor proximate to the double QD should be added during the nanofabrication process of the samples. Charge sensing has been recently demonstrated in our group for hut wires [22]. For the charge sensor a single QD located very closely and capacitively coupled to the DQD is going to be used. Whenever the charge configuration in the DQD will change, the impedance of the charge sensor will change and thus the reflected signal amplitude. </w:t>
       </w:r>
     </w:p>
     <w:p/>
     <w:p>
-      <w:pPr>
-        <w:pStyle w:val="Heading3"/>
-        <w:pPrChange w:id="75" w:author="Georgios KATSAROS" w:date="2016-08-31T21:00:00Z">
-          <w:pPr/>
-        </w:pPrChange>
-      </w:pPr>
       <w:r>
         <w:t xml:space="preserve">Personal qualification: </w:t>
       </w:r>
@@ -10767,53 +10124,28 @@
         <w:rPr>
           <w:i/>
         </w:rPr>
-        <w:t xml:space="preserve">I was a teaching assistant in the course </w:t>
-      </w:r>
-      <w:r>
-        <w:rPr>
-          <w:i/>
-        </w:rPr>
+        <w:t xml:space="preserve">I was a teaching assistant in the course “Electronics” which is the mandatory course for all students on the faculty. For my bachelor thesis I have been measuring ECL ring oscillators based on horizontal current transistor (HCBT). This allowed me to deepen my knowledge in electronic instrumentation. </w:t>
+      </w:r>
+      <w:r>
+        <w:t xml:space="preserve"> For my master thesis, performed with the professor Tomislav Suligoj, I have focused on design and analysis of the RF circuits in 180 nm BiCMOS technology with the HCBT, which gave me a background in performing simulations, design and analysis of the electronics circuits.</w:t>
+      </w:r>
+    </w:p>
+    <w:p>
+      <w:r>
         <w:lastRenderedPageBreak/>
-        <w:t xml:space="preserve">“Electronics” which is the mandatory course for all students on the faculty. For my bachelor thesis I have been measuring ECL ring oscillators based on horizontal current transistor (HCBT). This allowed me to deepen my knowledge in electronic instrumentation. </w:t>
-      </w:r>
-      <w:r>
-        <w:t xml:space="preserve"> For my master thesis, performed with the professor Tomislav Suligoj, I have focused on design and analysis of the RF circuits in 180 nm BiCMOS technology with the HCBT, which gave me a background in performing simulations, design and analysis of the electronics circuits.</w:t>
-      </w:r>
-    </w:p>
-    <w:p>
-      <w:r>
-        <w:t xml:space="preserve">Fascinated by the idea of quantum computation, I moved in April to the Johannes Kepler University to work as a research assistant in the group of dr.sc. Georgios Katsaros. There I started working on the development of an ohmic reflectometry system for charge readout of SiGe QDs. The realization of printed circuit board designs, the development of python codes for controlling various DC and high frequency signal instruments were among my tasks. I also performed 4K measurements on single hole transistors based on SiGe nanowire QDs fabricated in our group by Hannes Watzinger. During that time I had the chance to attend also an important conference in the field: SpinTech VIII in Basel, Switzerland, 10-13 August 2015. In October 2015, and for three months, I went on a research visit to the Center for Quantum Devices, Niels Bohr Institute, Copenhagen. I worked in the group of Ferdinand Kuemmeth. This group is developing spin based qubits in GaAs and Si/SiGe lithographically defined double and triple </w:t>
-      </w:r>
-      <w:r>
-        <w:t>QD</w:t>
-      </w:r>
-      <w:r>
-        <w:t xml:space="preserve">s. They are one of the biggest and most successful groups in the field of quantum computation. During my research stay, I learned about high end laboratory equipment including cryogen free dilution refrigerators, waveform and signal generators, RF equipment (amplifiers, filters, special type of coaxial cables… ). I was also following the experiment of Filip Malinowski – tuning the GaAs double and triple QD for coherent spin manipulation and readout using a charge sensor ohmic reflectometry setup.  Since 2016 I am a PhD student of the professor Georgios Katsaros, at the Institute of Science and Technology (IST), Austria, currently working on a second version of a reflectometry readout system for spin relaxation experiments. </w:t>
+        <w:t xml:space="preserve">Fascinated by the idea of quantum computation, I moved in April to the Johannes Kepler University to work as a research assistant in the group of dr.sc. Georgios Katsaros. There I started working on the development of an ohmic reflectometry system for charge readout of SiGe QDs. The realization of printed circuit board designs, the development of python codes for controlling various DC and high frequency signal instruments were among my tasks. I also performed 4K measurements on single hole transistors based on SiGe nanowire QDs fabricated in our group by Hannes Watzinger. During that time I had the chance to attend also an important conference in the field: SpinTech VIII in Basel, Switzerland, 10-13 August 2015. In October 2015, and for three months, I went on a research visit to the Center for Quantum Devices, Niels Bohr Institute, Copenhagen. I worked in the group of Ferdinand Kuemmeth. This group is developing spin based qubits in GaAs and Si/SiGe lithographically defined double and triple QDs. They are one of the biggest and most successful groups in the field of quantum computation. During my research stay, I learned about high end laboratory equipment including cryogen free dilution refrigerators, waveform and signal generators, RF equipment (amplifiers, filters, special type of coaxial cables… ). I was also following the experiment of Filip Malinowski – tuning the GaAs double and triple QD for coherent spin manipulation and readout using a charge sensor ohmic reflectometry setup.  Since 2016 I am a PhD student of the professor Georgios Katsaros, at the Institute of Science and Technology (IST), Austria, currently working on a second version of a reflectometry readout system for spin relaxation experiments. </w:t>
       </w:r>
     </w:p>
     <w:p/>
     <w:p/>
     <w:p/>
-    <w:p>
-      <w:pPr>
-        <w:rPr>
-          <w:ins w:id="76" w:author="Georgios KATSAROS" w:date="2016-08-31T21:18:00Z"/>
-        </w:rPr>
-      </w:pPr>
-      <w:ins w:id="77" w:author="Georgios KATSAROS" w:date="2016-08-31T21:17:00Z">
-        <w:r>
-          <w:t xml:space="preserve">So now just the abstract is missing and the merging of the two parts. Once you do it check it once more to see that we are not repeating things and send it to me. I will try to read it as fast as I can so that next week you can send it to the GO. </w:t>
-        </w:r>
-      </w:ins>
-    </w:p>
-    <w:p>
-      <w:pPr>
-        <w:rPr>
-          <w:ins w:id="78" w:author="Georgios KATSAROS" w:date="2016-08-25T20:06:00Z"/>
-          <w:b/>
-        </w:rPr>
-      </w:pPr>
-    </w:p>
+    <w:p/>
+    <w:p/>
+    <w:p/>
+    <w:p/>
+    <w:p/>
+    <w:p/>
+    <w:p/>
     <w:p>
       <w:pPr>
         <w:spacing w:line="240" w:lineRule="auto"/>
@@ -10984,53 +10316,23 @@
         </w:numPr>
         <w:rPr>
           <w:i/>
-          <w:lang w:val="de-AT"/>
-          <w:rPrChange w:id="79" w:author="Georgios KATSAROS" w:date="2016-08-20T13:33:00Z">
-            <w:rPr>
-              <w:i/>
-            </w:rPr>
-          </w:rPrChange>
-        </w:rPr>
-      </w:pPr>
-      <w:r>
-        <w:rPr>
-          <w:lang w:val="de-AT"/>
-          <w:rPrChange w:id="80" w:author="Georgios KATSAROS" w:date="2016-08-20T13:33:00Z">
-            <w:rPr/>
-          </w:rPrChange>
-        </w:rPr>
+        </w:rPr>
+      </w:pPr>
+      <w:r>
         <w:t xml:space="preserve">Xiaobo Zhu1 el al., </w:t>
       </w:r>
       <w:r>
         <w:rPr>
           <w:i/>
-          <w:lang w:val="de-AT"/>
-          <w:rPrChange w:id="81" w:author="Georgios KATSAROS" w:date="2016-08-20T13:33:00Z">
-            <w:rPr>
-              <w:i/>
-            </w:rPr>
-          </w:rPrChange>
         </w:rPr>
         <w:t>Nature</w:t>
       </w:r>
       <w:r>
-        <w:rPr>
-          <w:lang w:val="de-AT"/>
-          <w:rPrChange w:id="82" w:author="Georgios KATSAROS" w:date="2016-08-20T13:33:00Z">
-            <w:rPr/>
-          </w:rPrChange>
-        </w:rPr>
         <w:t xml:space="preserve"> </w:t>
       </w:r>
       <w:r>
         <w:rPr>
           <w:b/>
-          <w:lang w:val="de-AT"/>
-          <w:rPrChange w:id="83" w:author="Georgios KATSAROS" w:date="2016-08-20T13:33:00Z">
-            <w:rPr>
-              <w:b/>
-            </w:rPr>
-          </w:rPrChange>
         </w:rPr>
         <w:t>2011</w:t>
       </w:r>
@@ -11039,24 +10341,10 @@
           <w:rFonts w:ascii="Arial" w:hAnsi="Arial" w:cs="Arial"/>
           <w:color w:val="333333"/>
           <w:shd w:val="clear" w:color="auto" w:fill="FFFFFF"/>
-          <w:lang w:val="de-AT"/>
-          <w:rPrChange w:id="84" w:author="Georgios KATSAROS" w:date="2016-08-20T13:33:00Z">
-            <w:rPr>
-              <w:rFonts w:ascii="Arial" w:hAnsi="Arial" w:cs="Arial"/>
-              <w:color w:val="333333"/>
-              <w:shd w:val="clear" w:color="auto" w:fill="FFFFFF"/>
-            </w:rPr>
-          </w:rPrChange>
         </w:rPr>
         <w:t xml:space="preserve"> </w:t>
       </w:r>
       <w:r>
-        <w:rPr>
-          <w:lang w:val="de-AT"/>
-          <w:rPrChange w:id="85" w:author="Georgios KATSAROS" w:date="2016-08-20T13:33:00Z">
-            <w:rPr/>
-          </w:rPrChange>
-        </w:rPr>
         <w:t>478, 221–224</w:t>
       </w:r>
     </w:p>
@@ -11549,12 +10837,6 @@
         </w:numPr>
         <w:rPr>
           <w:i/>
-          <w:lang w:val="de-AT"/>
-          <w:rPrChange w:id="86" w:author="Georgios KATSAROS" w:date="2016-08-20T13:33:00Z">
-            <w:rPr>
-              <w:i/>
-            </w:rPr>
-          </w:rPrChange>
         </w:rPr>
       </w:pPr>
       <w:r>
@@ -11566,66 +10848,23 @@
       <w:r>
         <w:rPr>
           <w:shd w:val="clear" w:color="auto" w:fill="FFFFFF"/>
-          <w:lang w:val="de-AT"/>
-          <w:rPrChange w:id="87" w:author="Georgios KATSAROS" w:date="2016-08-20T13:33:00Z">
-            <w:rPr>
-              <w:shd w:val="clear" w:color="auto" w:fill="FFFFFF"/>
-            </w:rPr>
-          </w:rPrChange>
         </w:rPr>
         <w:t>H. Watzinger et al.,</w:t>
       </w:r>
       <w:r>
-        <w:rPr>
-          <w:lang w:val="de-AT"/>
-          <w:rPrChange w:id="88" w:author="Georgios KATSAROS" w:date="2016-08-20T13:33:00Z">
-            <w:rPr/>
-          </w:rPrChange>
-        </w:rPr>
         <w:t xml:space="preserve"> </w:t>
       </w:r>
-      <w:r>
-        <w:fldChar w:fldCharType="begin"/>
-      </w:r>
-      <w:r>
-        <w:rPr>
-          <w:lang w:val="de-AT"/>
-          <w:rPrChange w:id="89" w:author="Georgios KATSAROS" w:date="2016-08-20T13:33:00Z">
-            <w:rPr/>
-          </w:rPrChange>
-        </w:rPr>
-        <w:instrText xml:space="preserve"> HYPERLINK "https://arxiv.org/abs/1607.02977" </w:instrText>
-      </w:r>
-      <w:r>
-        <w:fldChar w:fldCharType="separate"/>
-      </w:r>
+      <w:hyperlink r:id="rId36" w:history="1">
+        <w:r>
+          <w:rPr>
+            <w:i/>
+          </w:rPr>
+          <w:t>arXiv:1607.02977</w:t>
+        </w:r>
+      </w:hyperlink>
       <w:r>
         <w:rPr>
           <w:i/>
-          <w:lang w:val="de-AT"/>
-          <w:rPrChange w:id="90" w:author="Georgios KATSAROS" w:date="2016-08-20T13:33:00Z">
-            <w:rPr>
-              <w:i/>
-            </w:rPr>
-          </w:rPrChange>
-        </w:rPr>
-        <w:t>arXiv:1607.02977</w:t>
-      </w:r>
-      <w:r>
-        <w:rPr>
-          <w:i/>
-        </w:rPr>
-        <w:fldChar w:fldCharType="end"/>
-      </w:r>
-      <w:r>
-        <w:rPr>
-          <w:i/>
-          <w:lang w:val="de-AT"/>
-          <w:rPrChange w:id="91" w:author="Georgios KATSAROS" w:date="2016-08-20T13:33:00Z">
-            <w:rPr>
-              <w:i/>
-            </w:rPr>
-          </w:rPrChange>
         </w:rPr>
         <w:t xml:space="preserve"> </w:t>
       </w:r>
@@ -11644,12 +10883,6 @@
       <w:r>
         <w:rPr>
           <w:shd w:val="clear" w:color="auto" w:fill="FFFFFF"/>
-          <w:lang w:val="de-AT"/>
-          <w:rPrChange w:id="92" w:author="Georgios KATSAROS" w:date="2016-08-20T13:33:00Z">
-            <w:rPr>
-              <w:shd w:val="clear" w:color="auto" w:fill="FFFFFF"/>
-            </w:rPr>
-          </w:rPrChange>
         </w:rPr>
         <w:t xml:space="preserve"> </w:t>
       </w:r>
@@ -11659,7 +10892,7 @@
         </w:rPr>
         <w:t xml:space="preserve">R. Maurand et al.,  </w:t>
       </w:r>
-      <w:hyperlink r:id="rId36" w:history="1">
+      <w:hyperlink r:id="rId37" w:history="1">
         <w:r>
           <w:rPr>
             <w:i/>
@@ -11682,33 +10915,15 @@
       <w:r>
         <w:rPr>
           <w:shd w:val="clear" w:color="auto" w:fill="FFFFFF"/>
-          <w:lang w:val="de-AT"/>
-          <w:rPrChange w:id="93" w:author="Georgios KATSAROS" w:date="2016-08-20T13:33:00Z">
-            <w:rPr>
-              <w:shd w:val="clear" w:color="auto" w:fill="FFFFFF"/>
-            </w:rPr>
-          </w:rPrChange>
         </w:rPr>
         <w:t xml:space="preserve"> </w:t>
       </w:r>
       <w:r>
-        <w:rPr>
-          <w:lang w:val="de-AT"/>
-          <w:rPrChange w:id="94" w:author="Georgios KATSAROS" w:date="2016-08-20T13:33:00Z">
-            <w:rPr/>
-          </w:rPrChange>
-        </w:rPr>
         <w:t xml:space="preserve">Gonzalez-Zalba, M. F. et al., </w:t>
       </w:r>
       <w:r>
         <w:rPr>
           <w:i/>
-          <w:lang w:val="de-AT"/>
-          <w:rPrChange w:id="95" w:author="Georgios KATSAROS" w:date="2016-08-20T13:33:00Z">
-            <w:rPr>
-              <w:i/>
-            </w:rPr>
-          </w:rPrChange>
         </w:rPr>
         <w:t xml:space="preserve">Nat. </w:t>
       </w:r>
@@ -11914,7 +11129,7 @@
       <w:r>
         <w:t xml:space="preserve"> </w:t>
       </w:r>
-      <w:hyperlink r:id="rId37" w:anchor="auth-1" w:history="1">
+      <w:hyperlink r:id="rId38" w:anchor="auth-1" w:history="1">
         <w:r>
           <w:t>M. Veldhorst</w:t>
         </w:r>
@@ -11963,7 +11178,7 @@
         </w:rPr>
         <w:t xml:space="preserve"> </w:t>
       </w:r>
-      <w:hyperlink r:id="rId38" w:anchor="auth-1" w:history="1">
+      <w:hyperlink r:id="rId39" w:anchor="auth-1" w:history="1">
         <w:r>
           <w:rPr>
             <w:lang w:val="de-AT"/>
@@ -12023,7 +11238,7 @@
       <w:r>
         <w:t xml:space="preserve"> </w:t>
       </w:r>
-      <w:hyperlink r:id="rId39" w:history="1">
+      <w:hyperlink r:id="rId40" w:history="1">
         <w:r>
           <w:t>D. J. Reilly</w:t>
         </w:r>
@@ -15148,17 +14363,6 @@
     </w:lvlOverride>
   </w:num>
 </w:numbering>
-</file>
-
-<file path=word/people.xml><?xml version="1.0" encoding="utf-8"?>
-<w15:people xmlns:wpc="http://schemas.microsoft.com/office/word/2010/wordprocessingCanvas" xmlns:mc="http://schemas.openxmlformats.org/markup-compatibility/2006" xmlns:o="urn:schemas-microsoft-com:office:office" xmlns:r="http://schemas.openxmlformats.org/officeDocument/2006/relationships" xmlns:m="http://schemas.openxmlformats.org/officeDocument/2006/math" xmlns:v="urn:schemas-microsoft-com:vml" xmlns:wp14="http://schemas.microsoft.com/office/word/2010/wordprocessingDrawing" xmlns:wp="http://schemas.openxmlformats.org/drawingml/2006/wordprocessingDrawing" xmlns:w10="urn:schemas-microsoft-com:office:word" xmlns:w="http://schemas.openxmlformats.org/wordprocessingml/2006/main" xmlns:w14="http://schemas.microsoft.com/office/word/2010/wordml" xmlns:w15="http://schemas.microsoft.com/office/word/2012/wordml" xmlns:wpg="http://schemas.microsoft.com/office/word/2010/wordprocessingGroup" xmlns:wpi="http://schemas.microsoft.com/office/word/2010/wordprocessingInk" xmlns:wne="http://schemas.microsoft.com/office/word/2006/wordml" xmlns:wps="http://schemas.microsoft.com/office/word/2010/wordprocessingShape" mc:Ignorable="w14 w15 wp14">
-  <w15:person w15:author="Georgios KATSAROS">
-    <w15:presenceInfo w15:providerId="AD" w15:userId="S-1-5-21-1803390964-2587139858-4034935123-2082"/>
-  </w15:person>
-  <w15:person w15:author="Josip KUKUCKA">
-    <w15:presenceInfo w15:providerId="AD" w15:userId="S-1-5-21-1803390964-2587139858-4034935123-4111"/>
-  </w15:person>
-</w15:people>
 </file>
 
 <file path=word/styles.xml><?xml version="1.0" encoding="utf-8"?>
@@ -16359,7 +15563,7 @@
 </file>
 
 <file path=customXml/itemProps1.xml><?xml version="1.0" encoding="utf-8"?>
-<ds:datastoreItem xmlns:ds="http://schemas.openxmlformats.org/officeDocument/2006/customXml" ds:itemID="{D875C4E5-F49D-4C62-B5A9-2F014A2C5A86}">
+<ds:datastoreItem xmlns:ds="http://schemas.openxmlformats.org/officeDocument/2006/customXml" ds:itemID="{98B3E5F7-BDB4-401D-A652-DBB9964426AA}">
   <ds:schemaRefs>
     <ds:schemaRef ds:uri="http://schemas.openxmlformats.org/officeDocument/2006/bibliography"/>
   </ds:schemaRefs>

</xml_diff>

<commit_message>
"Project description_merged" version sent to Giorgos
</commit_message>
<xml_diff>
--- a/Project description_merged.docx
+++ b/Project description_merged.docx
@@ -349,16 +349,22 @@
         <w:t>qubit</w:t>
       </w:r>
       <w:r>
+        <w:t>,</w:t>
+      </w:r>
+      <w:r>
         <w:t xml:space="preserve"> one must first confine th</w:t>
       </w:r>
       <w:r>
         <w:t>e</w:t>
       </w:r>
       <w:r>
-        <w:t xml:space="preserve"> charge into a region, which is in size comparable to the charge particle wavelength. Such a confinement can take place in a </w:t>
-      </w:r>
-      <w:r>
-        <w:t>so-called</w:t>
+        <w:t xml:space="preserve"> charge into a region, which is in size comparable to the charge particle wavelength. Such a confinement can take place in</w:t>
+      </w:r>
+      <w:r>
+        <w:t xml:space="preserve"> a structure </w:t>
+      </w:r>
+      <w:r>
+        <w:t>called</w:t>
       </w:r>
       <w:r>
         <w:t xml:space="preserve"> </w:t>
@@ -835,7 +841,13 @@
         <w:rPr>
           <w:b/>
         </w:rPr>
-        <w:t>for going from the one state to the other</w:t>
+        <w:t xml:space="preserve">for going from </w:t>
+      </w:r>
+      <w:r>
+        <w:rPr>
+          <w:b/>
+        </w:rPr>
+        <w:t>one state to the other</w:t>
       </w:r>
       <w:r>
         <w:rPr>
@@ -1054,7 +1066,10 @@
         <w:t>The a</w:t>
       </w:r>
       <w:r>
-        <w:t xml:space="preserve">dditional big advantage is </w:t>
+        <w:t>dditional big advantage of Si is</w:t>
+      </w:r>
+      <w:r>
+        <w:t xml:space="preserve"> </w:t>
       </w:r>
       <w:r>
         <w:t xml:space="preserve">its </w:t>
@@ -1253,7 +1268,7 @@
         <w:t xml:space="preserve"> in this case</w:t>
       </w:r>
       <w:r>
-        <w:t xml:space="preserve"> is</w:t>
+        <w:t xml:space="preserve"> was</w:t>
       </w:r>
       <w:r>
         <w:t xml:space="preserve"> </w:t>
@@ -1307,7 +1322,10 @@
         <w:t xml:space="preserve">nuclear spin of </w:t>
       </w:r>
       <w:r>
-        <w:t xml:space="preserve">an P </w:t>
+        <w:t>a</w:t>
+      </w:r>
+      <w:r>
+        <w:t xml:space="preserve"> P </w:t>
       </w:r>
       <w:r>
         <w:t>atom as a qubit, the same group has achieved nuclear spin coherence time</w:t>
@@ -1316,7 +1334,28 @@
         <w:t xml:space="preserve"> </w:t>
       </w:r>
       <w:r>
-        <w:t>of 60</w:t>
+        <w:t xml:space="preserve">of </w:t>
+      </w:r>
+      <w:r>
+        <w:t>T</w:t>
+      </w:r>
+      <w:r>
+        <w:rPr>
+          <w:vertAlign w:val="subscript"/>
+        </w:rPr>
+        <w:t>2</w:t>
+      </w:r>
+      <w:r>
+        <w:rPr>
+          <w:vertAlign w:val="superscript"/>
+        </w:rPr>
+        <w:t>ECHO</w:t>
+      </w:r>
+      <w:r>
+        <w:t xml:space="preserve"> = </w:t>
+      </w:r>
+      <w:r>
+        <w:t>60</w:t>
       </w:r>
       <w:r>
         <w:t xml:space="preserve"> </w:t>
@@ -2732,16 +2771,7 @@
                                 <w:sz w:val="18"/>
                                 <w:szCs w:val="18"/>
                               </w:rPr>
-                              <w:t>amplitude of the incoming wave and Γ is the reflectio</w:t>
-                            </w:r>
-                            <w:bookmarkStart w:id="0" w:name="_GoBack"/>
-                            <w:bookmarkEnd w:id="0"/>
-                            <w:r>
-                              <w:rPr>
-                                <w:sz w:val="18"/>
-                                <w:szCs w:val="18"/>
-                              </w:rPr>
-                              <w:t>n coefficient</w:t>
+                              <w:t>amplitude of the incoming wave and Γ is the reflection coefficient</w:t>
                             </w:r>
                             <w:r>
                               <w:rPr>
@@ -3800,16 +3830,7 @@
                           <w:sz w:val="18"/>
                           <w:szCs w:val="18"/>
                         </w:rPr>
-                        <w:t>amplitude of the incoming wave and Γ is the reflectio</w:t>
-                      </w:r>
-                      <w:bookmarkStart w:id="1" w:name="_GoBack"/>
-                      <w:bookmarkEnd w:id="1"/>
-                      <w:r>
-                        <w:rPr>
-                          <w:sz w:val="18"/>
-                          <w:szCs w:val="18"/>
-                        </w:rPr>
-                        <w:t>n coefficient</w:t>
+                        <w:t>amplitude of the incoming wave and Γ is the reflection coefficient</w:t>
                       </w:r>
                       <w:r>
                         <w:rPr>
@@ -4373,7 +4394,14 @@
       <w:pPr>
         <w:pStyle w:val="Heading3"/>
       </w:pPr>
-      <w:r>
+    </w:p>
+    <w:p/>
+    <w:p>
+      <w:pPr>
+        <w:pStyle w:val="Heading3"/>
+      </w:pPr>
+      <w:r>
+        <w:lastRenderedPageBreak/>
         <w:t>Definition of the problem:</w:t>
       </w:r>
     </w:p>
@@ -4484,11 +4512,7 @@
         <w:t>single electron</w:t>
       </w:r>
       <w:r>
-        <w:t xml:space="preserve"> </w:t>
-      </w:r>
-      <w:r>
-        <w:lastRenderedPageBreak/>
-        <w:t>(hole)</w:t>
+        <w:t xml:space="preserve"> (hole)</w:t>
       </w:r>
       <w:r>
         <w:t xml:space="preserve"> transistor</w:t>
@@ -5088,6 +5112,7 @@
         <w:pStyle w:val="Heading3"/>
       </w:pPr>
       <w:r>
+        <w:lastRenderedPageBreak/>
         <w:t>Proposal objectives</w:t>
       </w:r>
       <w:r>
@@ -5173,7 +5198,6 @@
     </w:p>
     <w:p>
       <w:r>
-        <w:lastRenderedPageBreak/>
         <w:t xml:space="preserve">For </w:t>
       </w:r>
       <w:r>
@@ -5371,244 +5395,264 @@
       </w:r>
     </w:p>
     <w:p/>
+    <w:p>
+      <w:pPr>
+        <w:pStyle w:val="Heading3"/>
+        <w:rPr>
+          <w:rFonts w:asciiTheme="minorHAnsi" w:eastAsiaTheme="minorHAnsi" w:hAnsiTheme="minorHAnsi" w:cstheme="minorBidi"/>
+          <w:color w:val="auto"/>
+          <w:sz w:val="22"/>
+          <w:szCs w:val="22"/>
+        </w:rPr>
+      </w:pPr>
+    </w:p>
+    <w:p>
+      <w:pPr>
+        <w:pStyle w:val="Heading3"/>
+        <w:rPr>
+          <w:rFonts w:asciiTheme="minorHAnsi" w:eastAsiaTheme="minorHAnsi" w:hAnsiTheme="minorHAnsi" w:cstheme="minorBidi"/>
+          <w:color w:val="auto"/>
+          <w:sz w:val="22"/>
+          <w:szCs w:val="22"/>
+        </w:rPr>
+      </w:pPr>
+    </w:p>
+    <w:p>
+      <w:pPr>
+        <w:pStyle w:val="Heading3"/>
+      </w:pPr>
+      <w:r>
+        <w:t>Working schedule:</w:t>
+      </w:r>
+    </w:p>
+    <w:p>
+      <w:pPr>
+        <w:pStyle w:val="Heading4"/>
+      </w:pPr>
+      <w:r>
+        <w:t>Designing initial version of reflectometry setup: sample holder, readout circuit, instrumentation setup</w:t>
+      </w:r>
+    </w:p>
+    <w:p>
+      <w:pPr>
+        <w:rPr>
+          <w:b/>
+        </w:rPr>
+      </w:pPr>
+      <w:r>
+        <w:rPr>
+          <w:b/>
+        </w:rPr>
+        <w:t>S</w:t>
+      </w:r>
+      <w:r>
+        <w:rPr>
+          <w:b/>
+        </w:rPr>
+        <w:t>ample holder</w:t>
+      </w:r>
+    </w:p>
+    <w:p>
+      <w:r>
+        <w:t>In order to tune the gate reflectometry system</w:t>
+      </w:r>
+      <w:r>
+        <w:t>,</w:t>
+      </w:r>
+      <w:r>
+        <w:t xml:space="preserve"> measurements will be initially performed at</w:t>
+      </w:r>
+      <w:r>
+        <w:t xml:space="preserve"> </w:t>
+      </w:r>
+      <w:r>
+        <w:t>4</w:t>
+      </w:r>
+      <w:r>
+        <w:t>K</w:t>
+      </w:r>
+      <w:r>
+        <w:t xml:space="preserve">, </w:t>
+      </w:r>
+      <w:r>
+        <w:t>by using a single QD device as SHT</w:t>
+      </w:r>
+      <w:r>
+        <w:t xml:space="preserve">. </w:t>
+      </w:r>
+      <w:r>
+        <w:t xml:space="preserve">During the first year of my PhD I have already prepared a 4K dip stick </w:t>
+      </w:r>
+      <w:r>
+        <w:t>(Figure 3</w:t>
+      </w:r>
+      <w:r>
+        <w:t xml:space="preserve">) </w:t>
+      </w:r>
+      <w:r>
+        <w:t>for such reflectometry measurements</w:t>
+      </w:r>
+      <w:r>
+        <w:t>.</w:t>
+      </w:r>
+      <w:r>
+        <w:t xml:space="preserve"> </w:t>
+      </w:r>
+      <w:r>
+        <w:t xml:space="preserve">Particular attention was paid to the sample holder, fabricated out of a printed circuit board (PCB). </w:t>
+      </w:r>
+      <w:r>
+        <w:t xml:space="preserve">DC electrical signals are sent </w:t>
+      </w:r>
+      <w:r>
+        <w:t xml:space="preserve">to the sample </w:t>
+      </w:r>
+      <w:r>
+        <w:t xml:space="preserve">through low thermal conductive wires </w:t>
+      </w:r>
+      <w:r>
+        <w:t xml:space="preserve">twisted in pairs </w:t>
+      </w:r>
+      <w:r>
+        <w:t xml:space="preserve">finishing in </w:t>
+      </w:r>
+      <w:r>
+        <w:t xml:space="preserve">a </w:t>
+      </w:r>
+      <w:r>
+        <w:t>PCB connector</w:t>
+      </w:r>
+      <w:r>
+        <w:t xml:space="preserve">; </w:t>
+      </w:r>
+      <w:r>
+        <w:t>radio frequency</w:t>
+      </w:r>
+      <w:r>
+        <w:t xml:space="preserve"> (RF)</w:t>
+      </w:r>
+      <w:r>
+        <w:t xml:space="preserve"> signals are sent through</w:t>
+      </w:r>
+      <w:r>
+        <w:t xml:space="preserve"> the</w:t>
+      </w:r>
+      <w:r>
+        <w:t xml:space="preserve"> coaxial cables</w:t>
+      </w:r>
+      <w:r>
+        <w:t xml:space="preserve">. </w:t>
+      </w:r>
+      <w:r>
+        <w:t>The</w:t>
+      </w:r>
+      <w:r>
+        <w:t xml:space="preserve"> DC signals </w:t>
+      </w:r>
+      <w:r>
+        <w:t xml:space="preserve">are low pass filtered with </w:t>
+      </w:r>
+      <w:r>
+        <w:t>s</w:t>
+      </w:r>
+      <w:r>
+        <w:t>urface mounted</w:t>
+      </w:r>
+      <w:r>
+        <w:t xml:space="preserve"> RC filters</w:t>
+      </w:r>
+      <w:r>
+        <w:t xml:space="preserve"> (Figure 4</w:t>
+      </w:r>
+      <w:r>
+        <w:t>) to reduce thermal noise from</w:t>
+      </w:r>
+      <w:r>
+        <w:t xml:space="preserve"> the wires. After low pass filtering</w:t>
+      </w:r>
+      <w:r>
+        <w:t>,</w:t>
+      </w:r>
+      <w:r>
+        <w:t xml:space="preserve"> </w:t>
+      </w:r>
+      <w:r>
+        <w:t xml:space="preserve">the </w:t>
+      </w:r>
+      <w:r>
+        <w:t xml:space="preserve">DC signals are routed to the gold plated bonding pads around </w:t>
+      </w:r>
+      <w:r>
+        <w:t xml:space="preserve">the </w:t>
+      </w:r>
+      <w:r>
+        <w:t xml:space="preserve">area in the middle of the PCB (sample area) on which </w:t>
+      </w:r>
+      <w:r>
+        <w:t xml:space="preserve">a typically </w:t>
+      </w:r>
+      <w:r>
+        <w:t>5x5 mm sample is glued with</w:t>
+      </w:r>
+      <w:r>
+        <w:t xml:space="preserve"> </w:t>
+      </w:r>
+      <w:r>
+        <w:t>silver paste</w:t>
+      </w:r>
+      <w:r>
+        <w:t xml:space="preserve"> (Figure 4</w:t>
+      </w:r>
+      <w:r>
+        <w:t>)</w:t>
+      </w:r>
+      <w:r>
+        <w:t xml:space="preserve">. </w:t>
+      </w:r>
+      <w:r>
+        <w:t>The RF coaxial lines are finishing on the PCB mounted SMP connectors. After the SMP connector,</w:t>
+      </w:r>
+      <w:r>
+        <w:t xml:space="preserve"> </w:t>
+      </w:r>
+      <w:r>
+        <w:t>a DC signal is added to the RF signal</w:t>
+      </w:r>
+      <w:r>
+        <w:t xml:space="preserve"> by using a bias tee</w:t>
+      </w:r>
+      <w:r>
+        <w:t xml:space="preserve">.  From there </w:t>
+      </w:r>
+      <w:r>
+        <w:t xml:space="preserve">the </w:t>
+      </w:r>
+      <w:r>
+        <w:t xml:space="preserve">signal is routed to the PCB bonding pads. </w:t>
+      </w:r>
+      <w:r>
+        <w:t>Electrical contact</w:t>
+      </w:r>
+      <w:r>
+        <w:t>s</w:t>
+      </w:r>
+      <w:r>
+        <w:t xml:space="preserve"> from </w:t>
+      </w:r>
+      <w:r>
+        <w:t xml:space="preserve">the </w:t>
+      </w:r>
+      <w:r>
+        <w:t xml:space="preserve">PCB bonding pads to the sample bonding pads </w:t>
+      </w:r>
+      <w:r>
+        <w:t>are</w:t>
+      </w:r>
+      <w:r>
+        <w:t xml:space="preserve"> achieved by wedge wire bonding. </w:t>
+      </w:r>
+    </w:p>
     <w:p/>
-    <w:p/>
-    <w:p>
-      <w:pPr>
-        <w:pStyle w:val="Heading3"/>
-      </w:pPr>
-      <w:r>
-        <w:t>Working schedule:</w:t>
-      </w:r>
-    </w:p>
-    <w:p>
-      <w:pPr>
-        <w:pStyle w:val="Heading4"/>
-      </w:pPr>
-      <w:r>
-        <w:t>Designing initial version of reflectometry setup: sample holder, readout circuit, instrumentation setup</w:t>
-      </w:r>
-    </w:p>
-    <w:p>
-      <w:pPr>
-        <w:rPr>
-          <w:b/>
-        </w:rPr>
-      </w:pPr>
-      <w:r>
-        <w:rPr>
-          <w:b/>
-        </w:rPr>
-        <w:t>S</w:t>
-      </w:r>
-      <w:r>
-        <w:rPr>
-          <w:b/>
-        </w:rPr>
-        <w:t>ample holder</w:t>
-      </w:r>
-    </w:p>
-    <w:p>
-      <w:r>
-        <w:t>In order to tune the gate reflectometry system</w:t>
-      </w:r>
-      <w:r>
-        <w:t>,</w:t>
-      </w:r>
-      <w:r>
-        <w:t xml:space="preserve"> measurements will be initially performed at</w:t>
-      </w:r>
-      <w:r>
-        <w:t xml:space="preserve"> </w:t>
-      </w:r>
-      <w:r>
-        <w:t>4</w:t>
-      </w:r>
-      <w:r>
-        <w:t>K</w:t>
-      </w:r>
-      <w:r>
-        <w:t xml:space="preserve">, </w:t>
-      </w:r>
-      <w:r>
-        <w:t>by using a single QD device as SHT</w:t>
-      </w:r>
-      <w:r>
-        <w:t xml:space="preserve">. </w:t>
-      </w:r>
-      <w:r>
-        <w:t xml:space="preserve">During the first year of my PhD I have already prepared a 4K dip stick </w:t>
-      </w:r>
-      <w:r>
-        <w:t>(Figure 3</w:t>
-      </w:r>
-      <w:r>
-        <w:t xml:space="preserve">) </w:t>
-      </w:r>
-      <w:r>
-        <w:t>for such reflectometry measurements</w:t>
-      </w:r>
-      <w:r>
-        <w:t>.</w:t>
-      </w:r>
-      <w:r>
-        <w:t xml:space="preserve"> </w:t>
-      </w:r>
-      <w:r>
-        <w:t xml:space="preserve">Particular attention was paid to the sample holder, fabricated out of a printed circuit board (PCB). </w:t>
-      </w:r>
-      <w:r>
-        <w:t xml:space="preserve">DC electrical signals are sent </w:t>
-      </w:r>
-      <w:r>
-        <w:t xml:space="preserve">to the sample </w:t>
-      </w:r>
-      <w:r>
-        <w:t xml:space="preserve">through low thermal conductive wires </w:t>
-      </w:r>
-      <w:r>
-        <w:t xml:space="preserve">twisted in pairs </w:t>
-      </w:r>
-      <w:r>
-        <w:t xml:space="preserve">finishing in </w:t>
-      </w:r>
-      <w:r>
-        <w:t xml:space="preserve">a </w:t>
-      </w:r>
-      <w:r>
-        <w:t>PCB connector</w:t>
-      </w:r>
-      <w:r>
-        <w:t xml:space="preserve">; </w:t>
-      </w:r>
-      <w:r>
-        <w:t>radio frequency</w:t>
-      </w:r>
-      <w:r>
-        <w:t xml:space="preserve"> (RF)</w:t>
-      </w:r>
-      <w:r>
-        <w:t xml:space="preserve"> signals are sent through</w:t>
-      </w:r>
-      <w:r>
-        <w:t xml:space="preserve"> the</w:t>
-      </w:r>
-      <w:r>
-        <w:t xml:space="preserve"> coaxial cables</w:t>
-      </w:r>
-      <w:r>
-        <w:t xml:space="preserve">. </w:t>
-      </w:r>
-      <w:r>
-        <w:t>The</w:t>
-      </w:r>
-      <w:r>
-        <w:t xml:space="preserve"> DC signals </w:t>
-      </w:r>
-      <w:r>
-        <w:t xml:space="preserve">are low pass filtered with </w:t>
-      </w:r>
-      <w:r>
-        <w:t>s</w:t>
-      </w:r>
-      <w:r>
-        <w:t>urface mounted</w:t>
-      </w:r>
-      <w:r>
-        <w:t xml:space="preserve"> RC filters</w:t>
-      </w:r>
-      <w:r>
-        <w:t xml:space="preserve"> (Figure 4</w:t>
-      </w:r>
-      <w:r>
-        <w:t>) to reduce thermal noise from</w:t>
-      </w:r>
-      <w:r>
-        <w:t xml:space="preserve"> the wires. After low pass filtering</w:t>
-      </w:r>
-      <w:r>
-        <w:t>,</w:t>
-      </w:r>
-      <w:r>
-        <w:t xml:space="preserve"> </w:t>
-      </w:r>
-      <w:r>
-        <w:t xml:space="preserve">the </w:t>
-      </w:r>
-      <w:r>
-        <w:t xml:space="preserve">DC signals are routed to the gold plated bonding pads around </w:t>
-      </w:r>
-      <w:r>
-        <w:t xml:space="preserve">the </w:t>
-      </w:r>
-      <w:r>
-        <w:t xml:space="preserve">area in the middle of the PCB (sample area) on which </w:t>
-      </w:r>
-      <w:r>
-        <w:t xml:space="preserve">a typically </w:t>
-      </w:r>
-      <w:r>
-        <w:t>5x5 mm sample is glued with</w:t>
-      </w:r>
-      <w:r>
-        <w:t xml:space="preserve"> </w:t>
-      </w:r>
-      <w:r>
-        <w:t>silver paste</w:t>
-      </w:r>
-      <w:r>
-        <w:t xml:space="preserve"> (Figure 4</w:t>
-      </w:r>
-      <w:r>
-        <w:t>)</w:t>
-      </w:r>
-      <w:r>
-        <w:t xml:space="preserve">. </w:t>
-      </w:r>
-      <w:r>
-        <w:t>The RF coaxial lines are finishing on the PCB mounted SMP connectors. After the SMP connector,</w:t>
-      </w:r>
-      <w:r>
-        <w:t xml:space="preserve"> </w:t>
-      </w:r>
-      <w:r>
-        <w:t>a DC signal is added to the RF signal</w:t>
-      </w:r>
-      <w:r>
-        <w:t xml:space="preserve"> by using a bias tee</w:t>
-      </w:r>
-      <w:r>
-        <w:t xml:space="preserve">.  From there </w:t>
-      </w:r>
-      <w:r>
-        <w:t xml:space="preserve">the </w:t>
-      </w:r>
-      <w:r>
-        <w:t xml:space="preserve">signal is routed to the PCB bonding pads. </w:t>
-      </w:r>
-      <w:r>
-        <w:t>Electrical contact</w:t>
-      </w:r>
-      <w:r>
-        <w:t>s</w:t>
-      </w:r>
-      <w:r>
-        <w:t xml:space="preserve"> from </w:t>
-      </w:r>
-      <w:r>
-        <w:t xml:space="preserve">the </w:t>
-      </w:r>
-      <w:r>
-        <w:t xml:space="preserve">PCB bonding pads to the sample bonding pads </w:t>
-      </w:r>
-      <w:r>
-        <w:t>are</w:t>
-      </w:r>
-      <w:r>
-        <w:t xml:space="preserve"> achieved by wedge wire bonding. </w:t>
-      </w:r>
-    </w:p>
-    <w:p/>
     <w:p>
       <w:pPr>
         <w:rPr>
@@ -5619,7 +5663,6 @@
         <w:rPr>
           <w:noProof/>
         </w:rPr>
-        <w:lastRenderedPageBreak/>
         <w:drawing>
           <wp:anchor distT="0" distB="0" distL="114300" distR="114300" simplePos="0" relativeHeight="251681792" behindDoc="0" locked="0" layoutInCell="1" allowOverlap="1" wp14:anchorId="0E599FA4" wp14:editId="1F4E11B3">
             <wp:simplePos x="0" y="0"/>
@@ -7804,15 +7847,33 @@
       </w:r>
     </w:p>
     <w:p>
-      <w:r>
+      <w:pPr>
         <w:rPr>
           <w:rFonts w:asciiTheme="majorHAnsi" w:eastAsiaTheme="majorEastAsia" w:hAnsiTheme="majorHAnsi" w:cstheme="majorBidi"/>
           <w:i/>
           <w:iCs/>
           <w:color w:val="2E74B5" w:themeColor="accent1" w:themeShade="BF"/>
         </w:rPr>
+      </w:pPr>
+      <w:r>
+        <w:rPr>
+          <w:rFonts w:asciiTheme="majorHAnsi" w:eastAsiaTheme="majorEastAsia" w:hAnsiTheme="majorHAnsi" w:cstheme="majorBidi"/>
+          <w:i/>
+          <w:iCs/>
+          <w:color w:val="2E74B5" w:themeColor="accent1" w:themeShade="BF"/>
+        </w:rPr>
         <w:t>Optimizing the gate reflectometry</w:t>
       </w:r>
+    </w:p>
+    <w:p>
+      <w:pPr>
+        <w:rPr>
+          <w:rFonts w:asciiTheme="majorHAnsi" w:eastAsiaTheme="majorEastAsia" w:hAnsiTheme="majorHAnsi" w:cstheme="majorBidi"/>
+          <w:i/>
+          <w:iCs/>
+          <w:color w:val="2E74B5" w:themeColor="accent1" w:themeShade="BF"/>
+        </w:rPr>
+      </w:pPr>
       <w:r>
         <w:t>From the equation for ∆</w:t>
       </w:r>
@@ -10112,19 +10173,30 @@
     </w:p>
     <w:p/>
     <w:p>
-      <w:r>
-        <w:t xml:space="preserve">Personal qualification: </w:t>
-      </w:r>
-    </w:p>
-    <w:p>
-      <w:r>
-        <w:t xml:space="preserve">I performed my undergraduate studies at the faculty of electrical and computer engineering, at the University of Zagreb, Croatia. During my undergraduate studies </w:t>
+      <w:pPr>
+        <w:pStyle w:val="Heading3"/>
+      </w:pPr>
+      <w:r>
+        <w:t>Personal qualification</w:t>
+      </w:r>
+    </w:p>
+    <w:p>
+      <w:r>
+        <w:t>I performed my undergrad</w:t>
+      </w:r>
+      <w:bookmarkStart w:id="0" w:name="_GoBack"/>
+      <w:bookmarkEnd w:id="0"/>
+      <w:r>
+        <w:t xml:space="preserve">uate studies at the faculty of electrical and computer engineering, at the University of Zagreb, Croatia. During my undergraduate studies </w:t>
+      </w:r>
+      <w:r>
+        <w:t>I was a teaching assistant in the course “Electronics” which is the mandatory course for all students on the faculty. For my bachelor thesis I have been measuring ECL ring oscillators based on horizontal current transistor (HCBT). This allowed me to deepen my knowledge in electronic instrumentation.</w:t>
       </w:r>
       <w:r>
         <w:rPr>
           <w:i/>
         </w:rPr>
-        <w:t xml:space="preserve">I was a teaching assistant in the course “Electronics” which is the mandatory course for all students on the faculty. For my bachelor thesis I have been measuring ECL ring oscillators based on horizontal current transistor (HCBT). This allowed me to deepen my knowledge in electronic instrumentation. </w:t>
+        <w:t xml:space="preserve"> </w:t>
       </w:r>
       <w:r>
         <w:t xml:space="preserve"> For my master thesis, performed with the professor Tomislav Suligoj, I have focused on design and analysis of the RF circuits in 180 nm BiCMOS technology with the HCBT, which gave me a background in performing simulations, design and analysis of the electronics circuits.</w:t>
@@ -15563,7 +15635,7 @@
 </file>
 
 <file path=customXml/itemProps1.xml><?xml version="1.0" encoding="utf-8"?>
-<ds:datastoreItem xmlns:ds="http://schemas.openxmlformats.org/officeDocument/2006/customXml" ds:itemID="{98B3E5F7-BDB4-401D-A652-DBB9964426AA}">
+<ds:datastoreItem xmlns:ds="http://schemas.openxmlformats.org/officeDocument/2006/customXml" ds:itemID="{22BD61EA-7173-4CC1-B85A-F71D055B55B6}">
   <ds:schemaRefs>
     <ds:schemaRef ds:uri="http://schemas.openxmlformats.org/officeDocument/2006/bibliography"/>
   </ds:schemaRefs>

</xml_diff>